<commit_message>
add some changes for test plan  CA Marketing project
</commit_message>
<xml_diff>
--- a/DOCUMANTATION/PROJECT test plan .docx
+++ b/DOCUMANTATION/PROJECT test plan .docx
@@ -26,814 +26,33 @@
           <w:sz w:val="36"/>
           <w:szCs w:val="36"/>
         </w:rPr>
-        <w:t xml:space="preserve"> Table of Contents </w:t>
-      </w:r>
-    </w:p>
-    <w:p>
-      <w:pPr>
-        <w:numPr>
-          <w:ilvl w:val="0"/>
-          <w:numId w:val="3"/>
-        </w:numPr>
-        <w:rPr>
-          <w:rFonts w:ascii="Times New Roman" w:eastAsia="Times New Roman" w:hAnsi="Times New Roman" w:cs="Times New Roman"/>
-          <w:sz w:val="28"/>
-          <w:szCs w:val="28"/>
-        </w:rPr>
-      </w:pPr>
-      <w:r>
-        <w:rPr>
-          <w:rFonts w:ascii="Times New Roman" w:eastAsia="Times New Roman" w:hAnsi="Times New Roman" w:cs="Times New Roman"/>
-          <w:sz w:val="28"/>
-          <w:szCs w:val="28"/>
-        </w:rPr>
-        <w:t>INTRODUCTION</w:t>
-      </w:r>
-    </w:p>
-    <w:p>
-      <w:pPr>
-        <w:numPr>
-          <w:ilvl w:val="0"/>
-          <w:numId w:val="3"/>
-        </w:numPr>
-        <w:rPr>
-          <w:rFonts w:ascii="Times New Roman" w:eastAsia="Times New Roman" w:hAnsi="Times New Roman" w:cs="Times New Roman"/>
-          <w:sz w:val="28"/>
-          <w:szCs w:val="28"/>
-        </w:rPr>
-      </w:pPr>
-      <w:r>
-        <w:rPr>
-          <w:rFonts w:ascii="Times New Roman" w:eastAsia="Times New Roman" w:hAnsi="Times New Roman" w:cs="Times New Roman"/>
-          <w:sz w:val="28"/>
-          <w:szCs w:val="28"/>
-        </w:rPr>
-        <w:t xml:space="preserve">SCOPE </w:t>
-      </w:r>
-    </w:p>
-    <w:p>
-      <w:pPr>
-        <w:numPr>
-          <w:ilvl w:val="0"/>
-          <w:numId w:val="3"/>
-        </w:numPr>
-        <w:rPr>
-          <w:rFonts w:ascii="Times New Roman" w:eastAsia="Times New Roman" w:hAnsi="Times New Roman" w:cs="Times New Roman"/>
-          <w:sz w:val="28"/>
-          <w:szCs w:val="28"/>
-        </w:rPr>
-      </w:pPr>
-      <w:r>
-        <w:rPr>
-          <w:rFonts w:ascii="Times New Roman" w:eastAsia="Times New Roman" w:hAnsi="Times New Roman" w:cs="Times New Roman"/>
-          <w:sz w:val="28"/>
-          <w:szCs w:val="28"/>
-        </w:rPr>
-        <w:t>QUALITY OBJECTIVES</w:t>
-      </w:r>
-    </w:p>
-    <w:p>
-      <w:pPr>
-        <w:ind w:firstLine="720"/>
-        <w:rPr>
-          <w:rFonts w:ascii="Times New Roman" w:eastAsia="Times New Roman" w:hAnsi="Times New Roman" w:cs="Times New Roman"/>
-          <w:sz w:val="28"/>
-          <w:szCs w:val="28"/>
-        </w:rPr>
-      </w:pPr>
-      <w:r>
-        <w:rPr>
-          <w:rFonts w:ascii="Times New Roman" w:eastAsia="Times New Roman" w:hAnsi="Times New Roman" w:cs="Times New Roman"/>
-          <w:sz w:val="28"/>
-          <w:szCs w:val="28"/>
-        </w:rPr>
-        <w:t>3.1 Primary Objectives</w:t>
-      </w:r>
-    </w:p>
-    <w:p>
-      <w:pPr>
-        <w:ind w:firstLine="720"/>
-        <w:rPr>
-          <w:rFonts w:ascii="Times New Roman" w:eastAsia="Times New Roman" w:hAnsi="Times New Roman" w:cs="Times New Roman"/>
-          <w:sz w:val="28"/>
-          <w:szCs w:val="28"/>
-        </w:rPr>
-      </w:pPr>
-      <w:r>
-        <w:rPr>
-          <w:rFonts w:ascii="Times New Roman" w:eastAsia="Times New Roman" w:hAnsi="Times New Roman" w:cs="Times New Roman"/>
-          <w:sz w:val="28"/>
-          <w:szCs w:val="28"/>
-        </w:rPr>
-        <w:t xml:space="preserve">3.2 Secondary Objectives </w:t>
-      </w:r>
-    </w:p>
-    <w:p>
-      <w:pPr>
-        <w:numPr>
-          <w:ilvl w:val="0"/>
-          <w:numId w:val="3"/>
-        </w:numPr>
-        <w:rPr>
-          <w:rFonts w:ascii="Times New Roman" w:eastAsia="Times New Roman" w:hAnsi="Times New Roman" w:cs="Times New Roman"/>
-          <w:sz w:val="28"/>
-          <w:szCs w:val="28"/>
-        </w:rPr>
-      </w:pPr>
-      <w:r>
-        <w:rPr>
-          <w:rFonts w:ascii="Times New Roman" w:eastAsia="Times New Roman" w:hAnsi="Times New Roman" w:cs="Times New Roman"/>
-          <w:sz w:val="28"/>
-          <w:szCs w:val="28"/>
-        </w:rPr>
-        <w:t>TESTING TYPES:</w:t>
-      </w:r>
-    </w:p>
-    <w:p>
-      <w:pPr>
-        <w:ind w:firstLine="720"/>
-        <w:rPr>
-          <w:rFonts w:ascii="Roboto" w:hAnsi="Roboto"/>
-          <w:color w:val="3C4043"/>
-          <w:spacing w:val="3"/>
-          <w:sz w:val="28"/>
-          <w:szCs w:val="28"/>
-        </w:rPr>
-      </w:pPr>
-      <w:r>
-        <w:rPr>
-          <w:rFonts w:ascii="Times New Roman" w:eastAsia="Times New Roman" w:hAnsi="Times New Roman" w:cs="Times New Roman"/>
-          <w:sz w:val="28"/>
-          <w:szCs w:val="28"/>
-        </w:rPr>
-        <w:t>4.1</w:t>
-      </w:r>
-      <w:r>
-        <w:rPr>
-          <w:rFonts w:ascii="Times New Roman" w:eastAsia="Times New Roman" w:hAnsi="Times New Roman" w:cs="Times New Roman"/>
-          <w:sz w:val="28"/>
-          <w:szCs w:val="28"/>
-        </w:rPr>
         <w:t xml:space="preserve"> </w:t>
       </w:r>
-      <w:r>
-        <w:rPr>
-          <w:rFonts w:ascii="Roboto" w:hAnsi="Roboto"/>
-          <w:color w:val="3C4043"/>
-          <w:spacing w:val="3"/>
-          <w:sz w:val="28"/>
-          <w:szCs w:val="28"/>
-        </w:rPr>
-        <w:t>Website manual test</w:t>
-      </w:r>
-    </w:p>
-    <w:p>
-      <w:pPr>
-        <w:ind w:firstLine="720"/>
-        <w:rPr>
-          <w:rFonts w:ascii="Roboto" w:hAnsi="Roboto"/>
-          <w:color w:val="3C4043"/>
-          <w:spacing w:val="3"/>
-          <w:sz w:val="28"/>
-          <w:szCs w:val="28"/>
-        </w:rPr>
-      </w:pPr>
-      <w:r>
-        <w:rPr>
-          <w:rFonts w:ascii="Roboto" w:hAnsi="Roboto"/>
-          <w:color w:val="3C4043"/>
-          <w:spacing w:val="3"/>
-          <w:sz w:val="28"/>
-          <w:szCs w:val="28"/>
-        </w:rPr>
-        <w:t xml:space="preserve">4.2 </w:t>
-      </w:r>
-      <w:r>
-        <w:rPr>
-          <w:rFonts w:ascii="Roboto" w:hAnsi="Roboto"/>
-          <w:color w:val="3C4043"/>
-          <w:spacing w:val="3"/>
-          <w:sz w:val="28"/>
-          <w:szCs w:val="28"/>
-        </w:rPr>
-        <w:t>Website automation test</w:t>
-      </w:r>
-    </w:p>
-    <w:p>
-      <w:pPr>
-        <w:ind w:firstLine="720"/>
-        <w:rPr>
-          <w:rFonts w:ascii="Roboto" w:hAnsi="Roboto"/>
-          <w:color w:val="3C4043"/>
-          <w:spacing w:val="3"/>
-          <w:sz w:val="28"/>
-          <w:szCs w:val="28"/>
-        </w:rPr>
-      </w:pPr>
-      <w:r>
-        <w:rPr>
-          <w:rFonts w:ascii="Roboto" w:hAnsi="Roboto"/>
-          <w:color w:val="3C4043"/>
-          <w:spacing w:val="3"/>
-          <w:sz w:val="28"/>
-          <w:szCs w:val="28"/>
-        </w:rPr>
-        <w:t xml:space="preserve">4.3 </w:t>
-      </w:r>
-      <w:r>
-        <w:rPr>
-          <w:rFonts w:ascii="Roboto" w:hAnsi="Roboto"/>
-          <w:color w:val="3C4043"/>
-          <w:spacing w:val="3"/>
-          <w:sz w:val="28"/>
-          <w:szCs w:val="28"/>
-        </w:rPr>
-        <w:t>Website API test</w:t>
-      </w:r>
-    </w:p>
-    <w:p>
-      <w:pPr>
-        <w:ind w:firstLine="720"/>
-        <w:rPr>
-          <w:rFonts w:ascii="Roboto" w:hAnsi="Roboto"/>
-          <w:color w:val="3C4043"/>
-          <w:spacing w:val="3"/>
-          <w:sz w:val="28"/>
-          <w:szCs w:val="28"/>
-        </w:rPr>
-      </w:pPr>
-      <w:proofErr w:type="gramStart"/>
-      <w:r>
-        <w:rPr>
-          <w:rFonts w:ascii="Roboto" w:hAnsi="Roboto"/>
-          <w:color w:val="3C4043"/>
-          <w:spacing w:val="3"/>
-          <w:sz w:val="28"/>
-          <w:szCs w:val="28"/>
-        </w:rPr>
-        <w:t>4.4</w:t>
-      </w:r>
-      <w:proofErr w:type="gramEnd"/>
-      <w:r>
-        <w:rPr>
-          <w:rFonts w:ascii="Roboto" w:hAnsi="Roboto"/>
-          <w:color w:val="3C4043"/>
-          <w:spacing w:val="3"/>
-          <w:sz w:val="28"/>
-          <w:szCs w:val="28"/>
-        </w:rPr>
-        <w:t xml:space="preserve"> </w:t>
-      </w:r>
-      <w:r>
-        <w:rPr>
-          <w:rFonts w:ascii="Roboto" w:hAnsi="Roboto"/>
-          <w:color w:val="3C4043"/>
-          <w:spacing w:val="3"/>
-          <w:sz w:val="28"/>
-          <w:szCs w:val="28"/>
-        </w:rPr>
-        <w:t>Website Performance Automation test </w:t>
-      </w:r>
-    </w:p>
-    <w:p>
-      <w:pPr>
-        <w:ind w:firstLine="720"/>
-        <w:rPr>
-          <w:rFonts w:ascii="Times New Roman" w:eastAsia="Times New Roman" w:hAnsi="Times New Roman" w:cs="Times New Roman"/>
-          <w:sz w:val="28"/>
-          <w:szCs w:val="28"/>
-        </w:rPr>
-      </w:pPr>
-      <w:proofErr w:type="gramStart"/>
-      <w:r>
-        <w:rPr>
-          <w:rFonts w:ascii="Roboto" w:hAnsi="Roboto"/>
-          <w:color w:val="3C4043"/>
-          <w:spacing w:val="3"/>
-          <w:sz w:val="28"/>
-          <w:szCs w:val="28"/>
-        </w:rPr>
-        <w:t>4.5</w:t>
-      </w:r>
-      <w:proofErr w:type="gramEnd"/>
-      <w:r>
-        <w:rPr>
-          <w:rFonts w:ascii="Roboto" w:hAnsi="Roboto"/>
-          <w:color w:val="3C4043"/>
-          <w:spacing w:val="3"/>
-          <w:sz w:val="28"/>
-          <w:szCs w:val="28"/>
-        </w:rPr>
-        <w:t xml:space="preserve"> Website Automation Security test </w:t>
-      </w:r>
-      <w:r>
-        <w:rPr>
-          <w:rFonts w:ascii="Times New Roman" w:eastAsia="Times New Roman" w:hAnsi="Times New Roman" w:cs="Times New Roman"/>
-          <w:sz w:val="28"/>
-          <w:szCs w:val="28"/>
-        </w:rPr>
-        <w:t xml:space="preserve"> </w:t>
-      </w:r>
-    </w:p>
-    <w:p>
-      <w:pPr>
-        <w:numPr>
-          <w:ilvl w:val="0"/>
-          <w:numId w:val="3"/>
-        </w:numPr>
-        <w:rPr>
-          <w:rFonts w:ascii="Times New Roman" w:eastAsia="Times New Roman" w:hAnsi="Times New Roman" w:cs="Times New Roman"/>
-          <w:sz w:val="28"/>
-          <w:szCs w:val="28"/>
-        </w:rPr>
-      </w:pPr>
-      <w:r>
-        <w:rPr>
-          <w:rFonts w:ascii="Times New Roman" w:eastAsia="Times New Roman" w:hAnsi="Times New Roman" w:cs="Times New Roman"/>
-          <w:sz w:val="28"/>
-          <w:szCs w:val="28"/>
-        </w:rPr>
-        <w:t xml:space="preserve"> ROLES AND RESPONSIBILITIES</w:t>
-      </w:r>
-    </w:p>
-    <w:p>
-      <w:pPr>
-        <w:numPr>
-          <w:ilvl w:val="0"/>
-          <w:numId w:val="3"/>
-        </w:numPr>
-        <w:rPr>
-          <w:rFonts w:ascii="Times New Roman" w:eastAsia="Times New Roman" w:hAnsi="Times New Roman" w:cs="Times New Roman"/>
-          <w:sz w:val="28"/>
-          <w:szCs w:val="28"/>
-        </w:rPr>
-      </w:pPr>
-      <w:r>
-        <w:rPr>
-          <w:rFonts w:ascii="Times New Roman" w:eastAsia="Times New Roman" w:hAnsi="Times New Roman" w:cs="Times New Roman"/>
-          <w:sz w:val="28"/>
-          <w:szCs w:val="28"/>
-        </w:rPr>
-        <w:t xml:space="preserve"> ENTRY AND EXIT CRITERIA</w:t>
-      </w:r>
-    </w:p>
-    <w:p>
-      <w:pPr>
-        <w:ind w:firstLine="720"/>
-        <w:rPr>
-          <w:rFonts w:ascii="Times New Roman" w:eastAsia="Times New Roman" w:hAnsi="Times New Roman" w:cs="Times New Roman"/>
-          <w:sz w:val="28"/>
-          <w:szCs w:val="28"/>
-        </w:rPr>
-      </w:pPr>
-      <w:r>
-        <w:rPr>
-          <w:rFonts w:ascii="Times New Roman" w:eastAsia="Times New Roman" w:hAnsi="Times New Roman" w:cs="Times New Roman"/>
-          <w:sz w:val="28"/>
-          <w:szCs w:val="28"/>
-        </w:rPr>
-        <w:t xml:space="preserve"> 6.1 Entry Criteria </w:t>
-      </w:r>
-    </w:p>
-    <w:p>
-      <w:pPr>
-        <w:ind w:firstLine="720"/>
-        <w:rPr>
-          <w:rFonts w:ascii="Times New Roman" w:eastAsia="Times New Roman" w:hAnsi="Times New Roman" w:cs="Times New Roman"/>
-          <w:sz w:val="28"/>
-          <w:szCs w:val="28"/>
-        </w:rPr>
-      </w:pPr>
-      <w:r>
-        <w:rPr>
-          <w:rFonts w:ascii="Times New Roman" w:eastAsia="Times New Roman" w:hAnsi="Times New Roman" w:cs="Times New Roman"/>
-          <w:sz w:val="28"/>
-          <w:szCs w:val="28"/>
-        </w:rPr>
-        <w:t xml:space="preserve"> 6.2 Exit Criteri</w:t>
-      </w:r>
-      <w:r>
-        <w:rPr>
-          <w:rFonts w:ascii="Times New Roman" w:eastAsia="Times New Roman" w:hAnsi="Times New Roman" w:cs="Times New Roman"/>
-          <w:sz w:val="28"/>
-          <w:szCs w:val="28"/>
-        </w:rPr>
-        <w:t>a</w:t>
-      </w:r>
-    </w:p>
-    <w:p>
-      <w:pPr>
-        <w:numPr>
-          <w:ilvl w:val="0"/>
-          <w:numId w:val="3"/>
-        </w:numPr>
-        <w:rPr>
-          <w:rFonts w:ascii="Times New Roman" w:eastAsia="Times New Roman" w:hAnsi="Times New Roman" w:cs="Times New Roman"/>
-          <w:sz w:val="28"/>
-          <w:szCs w:val="28"/>
-        </w:rPr>
-      </w:pPr>
-      <w:r>
-        <w:rPr>
-          <w:rFonts w:ascii="Times New Roman" w:eastAsia="Times New Roman" w:hAnsi="Times New Roman" w:cs="Times New Roman"/>
-          <w:sz w:val="28"/>
-          <w:szCs w:val="28"/>
-        </w:rPr>
-        <w:t>SUSPENSION CRITERIA AND RESUMPTION REQUIREMENTS</w:t>
-      </w:r>
-    </w:p>
-    <w:p>
-      <w:pPr>
-        <w:ind w:firstLine="720"/>
-        <w:rPr>
-          <w:rFonts w:ascii="Times New Roman" w:eastAsia="Times New Roman" w:hAnsi="Times New Roman" w:cs="Times New Roman"/>
-          <w:sz w:val="28"/>
-          <w:szCs w:val="28"/>
-        </w:rPr>
-      </w:pPr>
-      <w:r>
-        <w:rPr>
-          <w:rFonts w:ascii="Times New Roman" w:eastAsia="Times New Roman" w:hAnsi="Times New Roman" w:cs="Times New Roman"/>
-          <w:sz w:val="28"/>
-          <w:szCs w:val="28"/>
-        </w:rPr>
-        <w:t xml:space="preserve"> 7.1 Suspension criteria</w:t>
-      </w:r>
-    </w:p>
-    <w:p>
-      <w:pPr>
-        <w:ind w:firstLine="720"/>
-        <w:rPr>
-          <w:rFonts w:ascii="Times New Roman" w:eastAsia="Times New Roman" w:hAnsi="Times New Roman" w:cs="Times New Roman"/>
-          <w:sz w:val="28"/>
-          <w:szCs w:val="28"/>
-        </w:rPr>
-      </w:pPr>
-      <w:r>
-        <w:rPr>
-          <w:rFonts w:ascii="Times New Roman" w:eastAsia="Times New Roman" w:hAnsi="Times New Roman" w:cs="Times New Roman"/>
-          <w:sz w:val="28"/>
-          <w:szCs w:val="28"/>
-        </w:rPr>
-        <w:t xml:space="preserve"> 7.2 Resumption criteria</w:t>
-      </w:r>
-    </w:p>
-    <w:p>
-      <w:pPr>
-        <w:numPr>
-          <w:ilvl w:val="0"/>
-          <w:numId w:val="3"/>
-        </w:numPr>
-        <w:rPr>
-          <w:rFonts w:ascii="Times New Roman" w:eastAsia="Times New Roman" w:hAnsi="Times New Roman" w:cs="Times New Roman"/>
-          <w:sz w:val="28"/>
-          <w:szCs w:val="28"/>
-        </w:rPr>
-      </w:pPr>
-      <w:r>
-        <w:rPr>
-          <w:rFonts w:ascii="Times New Roman" w:eastAsia="Times New Roman" w:hAnsi="Times New Roman" w:cs="Times New Roman"/>
-          <w:sz w:val="28"/>
-          <w:szCs w:val="28"/>
-        </w:rPr>
-        <w:t>TEST STRATEGY</w:t>
-      </w:r>
-    </w:p>
-    <w:p>
-      <w:pPr>
-        <w:ind w:firstLine="720"/>
-        <w:rPr>
-          <w:rFonts w:ascii="Times New Roman" w:eastAsia="Times New Roman" w:hAnsi="Times New Roman" w:cs="Times New Roman"/>
-          <w:sz w:val="28"/>
-          <w:szCs w:val="28"/>
-        </w:rPr>
-      </w:pPr>
-      <w:r>
-        <w:rPr>
-          <w:rFonts w:ascii="Times New Roman" w:eastAsia="Times New Roman" w:hAnsi="Times New Roman" w:cs="Times New Roman"/>
-          <w:sz w:val="28"/>
-          <w:szCs w:val="28"/>
-        </w:rPr>
-        <w:t>8.1 QA role in test process</w:t>
-      </w:r>
-    </w:p>
-    <w:p>
-      <w:pPr>
-        <w:ind w:firstLine="720"/>
-        <w:rPr>
-          <w:rFonts w:ascii="Times New Roman" w:eastAsia="Times New Roman" w:hAnsi="Times New Roman" w:cs="Times New Roman"/>
-          <w:sz w:val="28"/>
-          <w:szCs w:val="28"/>
-        </w:rPr>
-      </w:pPr>
-      <w:r>
-        <w:rPr>
-          <w:rFonts w:ascii="Times New Roman" w:eastAsia="Times New Roman" w:hAnsi="Times New Roman" w:cs="Times New Roman"/>
-          <w:sz w:val="28"/>
-          <w:szCs w:val="28"/>
-        </w:rPr>
-        <w:t>8.2 Bug life cycle</w:t>
-      </w:r>
-    </w:p>
-    <w:p>
-      <w:pPr>
-        <w:ind w:firstLine="720"/>
-        <w:rPr>
-          <w:rFonts w:ascii="Times New Roman" w:eastAsia="Times New Roman" w:hAnsi="Times New Roman" w:cs="Times New Roman"/>
-          <w:color w:val="00000A"/>
-          <w:sz w:val="28"/>
-          <w:szCs w:val="28"/>
-        </w:rPr>
-      </w:pPr>
-      <w:r>
-        <w:rPr>
-          <w:rFonts w:ascii="Times New Roman" w:eastAsia="Times New Roman" w:hAnsi="Times New Roman" w:cs="Times New Roman"/>
-          <w:color w:val="00000A"/>
-          <w:sz w:val="28"/>
-          <w:szCs w:val="28"/>
-        </w:rPr>
-        <w:t>8.3 Testing types</w:t>
-      </w:r>
-    </w:p>
-    <w:p>
-      <w:pPr>
-        <w:ind w:left="540" w:firstLine="180"/>
-        <w:rPr>
-          <w:rFonts w:ascii="Times New Roman" w:eastAsia="Times New Roman" w:hAnsi="Times New Roman" w:cs="Times New Roman"/>
-          <w:color w:val="00000A"/>
-          <w:sz w:val="28"/>
-          <w:szCs w:val="28"/>
-        </w:rPr>
-      </w:pPr>
-      <w:r>
-        <w:rPr>
-          <w:rFonts w:ascii="Times New Roman" w:eastAsia="Times New Roman" w:hAnsi="Times New Roman" w:cs="Times New Roman"/>
-          <w:color w:val="00000A"/>
-          <w:sz w:val="28"/>
-          <w:szCs w:val="28"/>
-        </w:rPr>
-        <w:t>8.4 Bug Severity and Priority Definition</w:t>
-      </w:r>
-    </w:p>
-    <w:p>
-      <w:pPr>
-        <w:numPr>
-          <w:ilvl w:val="0"/>
-          <w:numId w:val="3"/>
-        </w:numPr>
-        <w:rPr>
-          <w:rFonts w:ascii="Times New Roman" w:eastAsia="Times New Roman" w:hAnsi="Times New Roman" w:cs="Times New Roman"/>
-          <w:color w:val="00000A"/>
-          <w:sz w:val="28"/>
-          <w:szCs w:val="28"/>
-        </w:rPr>
-      </w:pPr>
-      <w:r>
-        <w:rPr>
-          <w:rFonts w:ascii="Times New Roman" w:eastAsia="Times New Roman" w:hAnsi="Times New Roman" w:cs="Times New Roman"/>
-          <w:color w:val="00000A"/>
-          <w:sz w:val="28"/>
-          <w:szCs w:val="28"/>
-        </w:rPr>
-        <w:t>RESOURCE AND ENVIRONMENT NEEDS</w:t>
-      </w:r>
-    </w:p>
-    <w:p>
-      <w:pPr>
-        <w:ind w:firstLine="720"/>
-        <w:rPr>
-          <w:rFonts w:ascii="Times New Roman" w:eastAsia="Times New Roman" w:hAnsi="Times New Roman" w:cs="Times New Roman"/>
-          <w:color w:val="00000A"/>
-          <w:sz w:val="28"/>
-          <w:szCs w:val="28"/>
-        </w:rPr>
-      </w:pPr>
-      <w:r>
-        <w:rPr>
-          <w:rFonts w:ascii="Times New Roman" w:eastAsia="Times New Roman" w:hAnsi="Times New Roman" w:cs="Times New Roman"/>
-          <w:color w:val="00000A"/>
-          <w:sz w:val="28"/>
-          <w:szCs w:val="28"/>
-        </w:rPr>
-        <w:t>9.1 Testing Tools</w:t>
-      </w:r>
-    </w:p>
-    <w:p>
-      <w:pPr>
-        <w:ind w:firstLine="720"/>
-        <w:rPr>
-          <w:rFonts w:ascii="Times New Roman" w:eastAsia="Times New Roman" w:hAnsi="Times New Roman" w:cs="Times New Roman"/>
-          <w:color w:val="00000A"/>
-          <w:sz w:val="28"/>
-          <w:szCs w:val="28"/>
-        </w:rPr>
-      </w:pPr>
-      <w:r>
-        <w:rPr>
-          <w:rFonts w:ascii="Times New Roman" w:eastAsia="Times New Roman" w:hAnsi="Times New Roman" w:cs="Times New Roman"/>
-          <w:color w:val="00000A"/>
-          <w:sz w:val="28"/>
-          <w:szCs w:val="28"/>
-        </w:rPr>
-        <w:t>9.2 Configuration Management</w:t>
-      </w:r>
-    </w:p>
-    <w:p>
-      <w:pPr>
-        <w:ind w:left="100" w:firstLine="620"/>
-        <w:rPr>
-          <w:rFonts w:ascii="Times New Roman" w:eastAsia="Times New Roman" w:hAnsi="Times New Roman" w:cs="Times New Roman"/>
-          <w:color w:val="00000A"/>
-          <w:sz w:val="28"/>
-          <w:szCs w:val="28"/>
-        </w:rPr>
-      </w:pPr>
-      <w:r>
-        <w:rPr>
-          <w:rFonts w:ascii="Times New Roman" w:eastAsia="Times New Roman" w:hAnsi="Times New Roman" w:cs="Times New Roman"/>
-          <w:color w:val="00000A"/>
-          <w:sz w:val="28"/>
-          <w:szCs w:val="28"/>
-        </w:rPr>
-        <w:t xml:space="preserve">9.3 Test Environment x Support level </w:t>
-      </w:r>
-    </w:p>
-    <w:p>
-      <w:pPr>
-        <w:numPr>
-          <w:ilvl w:val="0"/>
-          <w:numId w:val="3"/>
-        </w:numPr>
-        <w:rPr>
-          <w:rFonts w:ascii="Times New Roman" w:eastAsia="Times New Roman" w:hAnsi="Times New Roman" w:cs="Times New Roman"/>
-          <w:color w:val="00000A"/>
-          <w:sz w:val="28"/>
-          <w:szCs w:val="28"/>
-        </w:rPr>
-      </w:pPr>
-      <w:r>
-        <w:rPr>
-          <w:rFonts w:ascii="Times New Roman" w:eastAsia="Times New Roman" w:hAnsi="Times New Roman" w:cs="Times New Roman"/>
-          <w:color w:val="00000A"/>
-          <w:sz w:val="28"/>
-          <w:szCs w:val="28"/>
-        </w:rPr>
-        <w:t>TEST SCHEDULE</w:t>
-      </w:r>
-    </w:p>
-    <w:p>
-      <w:pPr>
-        <w:numPr>
-          <w:ilvl w:val="0"/>
-          <w:numId w:val="3"/>
-        </w:numPr>
-        <w:rPr>
-          <w:rFonts w:ascii="Times New Roman" w:eastAsia="Times New Roman" w:hAnsi="Times New Roman" w:cs="Times New Roman"/>
-          <w:color w:val="00000A"/>
-          <w:sz w:val="28"/>
-          <w:szCs w:val="28"/>
-        </w:rPr>
-      </w:pPr>
-      <w:r>
-        <w:rPr>
-          <w:rFonts w:ascii="Times New Roman" w:eastAsia="Times New Roman" w:hAnsi="Times New Roman" w:cs="Times New Roman"/>
-          <w:color w:val="00000A"/>
-          <w:sz w:val="28"/>
-          <w:szCs w:val="28"/>
-        </w:rPr>
-        <w:t>APPROVALS</w:t>
-      </w:r>
-    </w:p>
-    <w:p>
-      <w:pPr>
-        <w:numPr>
-          <w:ilvl w:val="0"/>
-          <w:numId w:val="3"/>
-        </w:numPr>
-        <w:rPr>
-          <w:rFonts w:ascii="Times New Roman" w:eastAsia="Times New Roman" w:hAnsi="Times New Roman" w:cs="Times New Roman"/>
-          <w:color w:val="00000A"/>
-          <w:sz w:val="28"/>
-          <w:szCs w:val="28"/>
-        </w:rPr>
-      </w:pPr>
-      <w:r>
-        <w:rPr>
-          <w:rFonts w:ascii="Times New Roman" w:eastAsia="Times New Roman" w:hAnsi="Times New Roman" w:cs="Times New Roman"/>
-          <w:color w:val="00000A"/>
-          <w:sz w:val="28"/>
-          <w:szCs w:val="28"/>
-        </w:rPr>
-        <w:t>TERMS/ACRONYMS</w:t>
-      </w:r>
-    </w:p>
-    <w:p>
-      <w:pPr>
-        <w:ind w:left="540" w:firstLine="180"/>
-        <w:rPr>
-          <w:rFonts w:ascii="Times New Roman" w:eastAsia="Times New Roman" w:hAnsi="Times New Roman" w:cs="Times New Roman"/>
-          <w:color w:val="00000A"/>
-          <w:sz w:val="28"/>
-          <w:szCs w:val="28"/>
-        </w:rPr>
-      </w:pPr>
-    </w:p>
-    <w:p>
-      <w:pPr>
-        <w:ind w:firstLine="720"/>
-        <w:rPr>
-          <w:rFonts w:ascii="Times New Roman" w:eastAsia="Times New Roman" w:hAnsi="Times New Roman" w:cs="Times New Roman"/>
-          <w:color w:val="00000A"/>
-          <w:sz w:val="28"/>
-          <w:szCs w:val="28"/>
-        </w:rPr>
-      </w:pPr>
-    </w:p>
-    <w:p>
-      <w:pPr>
-        <w:ind w:firstLine="720"/>
-        <w:rPr>
-          <w:rFonts w:ascii="Times New Roman" w:eastAsia="Times New Roman" w:hAnsi="Times New Roman" w:cs="Times New Roman"/>
-          <w:sz w:val="28"/>
-          <w:szCs w:val="28"/>
-        </w:rPr>
-      </w:pPr>
-    </w:p>
-    <w:p>
-      <w:pPr>
-        <w:rPr>
-          <w:rFonts w:ascii="Times New Roman" w:eastAsia="Times New Roman" w:hAnsi="Times New Roman" w:cs="Times New Roman"/>
-          <w:sz w:val="28"/>
-          <w:szCs w:val="28"/>
-        </w:rPr>
-      </w:pPr>
-    </w:p>
-    <w:p>
-      <w:pPr>
-        <w:rPr>
-          <w:rFonts w:ascii="Times New Roman" w:eastAsia="Times New Roman" w:hAnsi="Times New Roman" w:cs="Times New Roman"/>
-          <w:sz w:val="28"/>
-          <w:szCs w:val="28"/>
-        </w:rPr>
-      </w:pPr>
-    </w:p>
-    <w:p>
-      <w:pPr>
-        <w:rPr>
-          <w:rFonts w:ascii="Times New Roman" w:eastAsia="Times New Roman" w:hAnsi="Times New Roman" w:cs="Times New Roman"/>
-          <w:sz w:val="28"/>
-          <w:szCs w:val="28"/>
-        </w:rPr>
-      </w:pPr>
-    </w:p>
-    <w:p>
-      <w:pPr>
-        <w:rPr>
-          <w:rFonts w:ascii="Times New Roman" w:eastAsia="Times New Roman" w:hAnsi="Times New Roman" w:cs="Times New Roman"/>
-          <w:sz w:val="28"/>
-          <w:szCs w:val="28"/>
-        </w:rPr>
-      </w:pPr>
-    </w:p>
-    <w:p>
-      <w:pPr>
-        <w:rPr>
-          <w:rFonts w:ascii="Times New Roman" w:eastAsia="Times New Roman" w:hAnsi="Times New Roman" w:cs="Times New Roman"/>
-          <w:sz w:val="28"/>
-          <w:szCs w:val="28"/>
-        </w:rPr>
-      </w:pPr>
-    </w:p>
-    <w:p>
-      <w:pPr>
+      <w:bookmarkStart w:id="0" w:name="_GoBack"/>
+      <w:bookmarkEnd w:id="0"/>
+      <w:r>
         <w:rPr>
           <w:rFonts w:ascii="Times New Roman" w:eastAsia="Times New Roman" w:hAnsi="Times New Roman" w:cs="Times New Roman"/>
           <w:b/>
           <w:sz w:val="36"/>
           <w:szCs w:val="36"/>
         </w:rPr>
-      </w:pPr>
-      <w:r>
-        <w:rPr>
-          <w:rFonts w:ascii="Times New Roman" w:eastAsia="Times New Roman" w:hAnsi="Times New Roman" w:cs="Times New Roman"/>
-          <w:sz w:val="28"/>
-          <w:szCs w:val="28"/>
-        </w:rPr>
-        <w:t xml:space="preserve">                                                     </w:t>
-      </w:r>
-      <w:r>
+        <w:t>TEST PLAN</w:t>
+      </w:r>
+    </w:p>
+    <w:p>
+      <w:pPr>
+        <w:jc w:val="center"/>
         <w:rPr>
           <w:rFonts w:ascii="Times New Roman" w:eastAsia="Times New Roman" w:hAnsi="Times New Roman" w:cs="Times New Roman"/>
           <w:b/>
           <w:sz w:val="36"/>
           <w:szCs w:val="36"/>
         </w:rPr>
-        <w:t xml:space="preserve"> </w:t>
-      </w:r>
-    </w:p>
-    <w:p>
-      <w:pPr>
-        <w:jc w:val="center"/>
+      </w:pPr>
+    </w:p>
+    <w:p>
+      <w:pPr>
         <w:rPr>
           <w:rFonts w:ascii="Times New Roman" w:eastAsia="Times New Roman" w:hAnsi="Times New Roman" w:cs="Times New Roman"/>
           <w:b/>
@@ -848,47 +67,7 @@
           <w:sz w:val="36"/>
           <w:szCs w:val="36"/>
         </w:rPr>
-        <w:lastRenderedPageBreak/>
-        <w:t>TEST PLAN</w:t>
-      </w:r>
-    </w:p>
-    <w:p>
-      <w:pPr>
-        <w:jc w:val="center"/>
-        <w:rPr>
-          <w:rFonts w:ascii="Times New Roman" w:eastAsia="Times New Roman" w:hAnsi="Times New Roman" w:cs="Times New Roman"/>
-          <w:b/>
-          <w:sz w:val="36"/>
-          <w:szCs w:val="36"/>
-        </w:rPr>
-      </w:pPr>
-    </w:p>
-    <w:p>
-      <w:pPr>
-        <w:rPr>
-          <w:rFonts w:ascii="Times New Roman" w:eastAsia="Times New Roman" w:hAnsi="Times New Roman" w:cs="Times New Roman"/>
-          <w:b/>
-          <w:sz w:val="36"/>
-          <w:szCs w:val="36"/>
-        </w:rPr>
-      </w:pPr>
-      <w:r>
-        <w:rPr>
-          <w:rFonts w:ascii="Times New Roman" w:eastAsia="Times New Roman" w:hAnsi="Times New Roman" w:cs="Times New Roman"/>
-          <w:b/>
-          <w:sz w:val="36"/>
-          <w:szCs w:val="36"/>
-        </w:rPr>
-        <w:t>California Marketing</w:t>
-      </w:r>
-      <w:r>
-        <w:rPr>
-          <w:rFonts w:ascii="Times New Roman" w:eastAsia="Times New Roman" w:hAnsi="Times New Roman" w:cs="Times New Roman"/>
-          <w:b/>
-          <w:sz w:val="36"/>
-          <w:szCs w:val="36"/>
-        </w:rPr>
-        <w:t xml:space="preserve"> project</w:t>
+        <w:t>California Marketing project</w:t>
       </w:r>
     </w:p>
     <w:p>
@@ -933,18 +112,7 @@
           <w:sz w:val="36"/>
           <w:szCs w:val="36"/>
         </w:rPr>
-        <w:t xml:space="preserve">Table of </w:t>
-      </w:r>
-      <w:bookmarkStart w:id="0" w:name="_GoBack"/>
-      <w:bookmarkEnd w:id="0"/>
-      <w:r>
-        <w:rPr>
-          <w:rFonts w:ascii="Times New Roman" w:eastAsia="Times New Roman" w:hAnsi="Times New Roman" w:cs="Times New Roman"/>
-          <w:b/>
-          <w:sz w:val="36"/>
-          <w:szCs w:val="36"/>
-        </w:rPr>
-        <w:t>Contents</w:t>
+        <w:t>Table of Contents</w:t>
       </w:r>
     </w:p>
     <w:p>
@@ -1180,7 +348,6 @@
           <w:szCs w:val="28"/>
         </w:rPr>
       </w:pPr>
-      <w:proofErr w:type="gramStart"/>
       <w:r>
         <w:rPr>
           <w:rFonts w:ascii="Roboto" w:hAnsi="Roboto"/>
@@ -1189,9 +356,8 @@
           <w:sz w:val="28"/>
           <w:szCs w:val="28"/>
         </w:rPr>
-        <w:t>4.4</w:t>
-      </w:r>
-      <w:proofErr w:type="gramEnd"/>
+        <w:t xml:space="preserve">4.4 </w:t>
+      </w:r>
       <w:r>
         <w:rPr>
           <w:rFonts w:ascii="Roboto" w:hAnsi="Roboto"/>
@@ -1200,8 +366,18 @@
           <w:sz w:val="28"/>
           <w:szCs w:val="28"/>
         </w:rPr>
-        <w:t xml:space="preserve"> </w:t>
-      </w:r>
+        <w:t>Website Performance Automation test </w:t>
+      </w:r>
+    </w:p>
+    <w:p>
+      <w:pPr>
+        <w:ind w:firstLine="720"/>
+        <w:rPr>
+          <w:rFonts w:ascii="Times New Roman" w:eastAsia="Times New Roman" w:hAnsi="Times New Roman" w:cs="Times New Roman"/>
+          <w:sz w:val="28"/>
+          <w:szCs w:val="28"/>
+        </w:rPr>
+      </w:pPr>
       <w:r>
         <w:rPr>
           <w:rFonts w:ascii="Roboto" w:hAnsi="Roboto"/>
@@ -1210,30 +386,8 @@
           <w:sz w:val="28"/>
           <w:szCs w:val="28"/>
         </w:rPr>
-        <w:t>Website Performance Automation test </w:t>
-      </w:r>
-    </w:p>
-    <w:p>
-      <w:pPr>
-        <w:ind w:firstLine="720"/>
-        <w:rPr>
-          <w:rFonts w:ascii="Times New Roman" w:eastAsia="Times New Roman" w:hAnsi="Times New Roman" w:cs="Times New Roman"/>
-          <w:sz w:val="28"/>
-          <w:szCs w:val="28"/>
-        </w:rPr>
-      </w:pPr>
-      <w:proofErr w:type="gramStart"/>
-      <w:r>
-        <w:rPr>
-          <w:rFonts w:ascii="Roboto" w:hAnsi="Roboto"/>
-          <w:color w:val="3C4043"/>
-          <w:spacing w:val="3"/>
-          <w:sz w:val="28"/>
-          <w:szCs w:val="28"/>
-        </w:rPr>
         <w:t>4.5</w:t>
       </w:r>
-      <w:proofErr w:type="gramEnd"/>
       <w:r>
         <w:rPr>
           <w:rFonts w:ascii="Roboto" w:hAnsi="Roboto"/>
@@ -1721,27 +875,7 @@
           <w:szCs w:val="28"/>
         </w:rPr>
         <w:tab/>
-        <w:t xml:space="preserve">Customer wants a perfect website, which passed the full cycle of manual testing. Given the specificity of the </w:t>
-      </w:r>
-      <w:proofErr w:type="gramStart"/>
-      <w:r>
-        <w:rPr>
-          <w:rFonts w:ascii="Times New Roman" w:eastAsia="Times New Roman" w:hAnsi="Times New Roman" w:cs="Times New Roman"/>
-          <w:color w:val="00000A"/>
-          <w:sz w:val="28"/>
-          <w:szCs w:val="28"/>
-        </w:rPr>
-        <w:t>site</w:t>
-      </w:r>
-      <w:proofErr w:type="gramEnd"/>
-      <w:r>
-        <w:rPr>
-          <w:rFonts w:ascii="Times New Roman" w:eastAsia="Times New Roman" w:hAnsi="Times New Roman" w:cs="Times New Roman"/>
-          <w:color w:val="00000A"/>
-          <w:sz w:val="28"/>
-          <w:szCs w:val="28"/>
-        </w:rPr>
-        <w:t xml:space="preserve"> it is very important to have the same quality and the site.</w:t>
+        <w:t>Customer wants a perfect website, which passed the full cycle of manual testing. Given the specificity of the site it is very important to have the same quality and the site.</w:t>
       </w:r>
     </w:p>
     <w:p>
@@ -1762,27 +896,7 @@
           <w:sz w:val="28"/>
           <w:szCs w:val="28"/>
         </w:rPr>
-        <w:t xml:space="preserve">The Test Plan </w:t>
-      </w:r>
-      <w:proofErr w:type="gramStart"/>
-      <w:r>
-        <w:rPr>
-          <w:rFonts w:ascii="Times New Roman" w:eastAsia="Times New Roman" w:hAnsi="Times New Roman" w:cs="Times New Roman"/>
-          <w:color w:val="00000A"/>
-          <w:sz w:val="28"/>
-          <w:szCs w:val="28"/>
-        </w:rPr>
-        <w:t>has been created</w:t>
-      </w:r>
-      <w:proofErr w:type="gramEnd"/>
-      <w:r>
-        <w:rPr>
-          <w:rFonts w:ascii="Times New Roman" w:eastAsia="Times New Roman" w:hAnsi="Times New Roman" w:cs="Times New Roman"/>
-          <w:color w:val="00000A"/>
-          <w:sz w:val="28"/>
-          <w:szCs w:val="28"/>
-        </w:rPr>
-        <w:t xml:space="preserve"> to facilitate communication within the team members. This document describe approaches and methodologies that will apply to the unit, integration and system testing of the </w:t>
+        <w:t xml:space="preserve">The Test Plan has been created to facilitate communication within the team members. This document describe approaches and methodologies that will apply to the unit, integration and system testing of the </w:t>
       </w:r>
       <w:hyperlink r:id="rId6">
         <w:r>
@@ -1803,27 +917,7 @@
           <w:sz w:val="28"/>
           <w:szCs w:val="28"/>
         </w:rPr>
-        <w:t xml:space="preserve">. It includes the objectives, test responsibilities, entry and exit criteria, scope, schedule major milestones, entry and exit criteria and approach. This document has clearly identified what the test deliverables will be, and what </w:t>
-      </w:r>
-      <w:proofErr w:type="gramStart"/>
-      <w:r>
-        <w:rPr>
-          <w:rFonts w:ascii="Times New Roman" w:eastAsia="Times New Roman" w:hAnsi="Times New Roman" w:cs="Times New Roman"/>
-          <w:color w:val="00000A"/>
-          <w:sz w:val="28"/>
-          <w:szCs w:val="28"/>
-        </w:rPr>
-        <w:t>is deemed</w:t>
-      </w:r>
-      <w:proofErr w:type="gramEnd"/>
-      <w:r>
-        <w:rPr>
-          <w:rFonts w:ascii="Times New Roman" w:eastAsia="Times New Roman" w:hAnsi="Times New Roman" w:cs="Times New Roman"/>
-          <w:color w:val="00000A"/>
-          <w:sz w:val="28"/>
-          <w:szCs w:val="28"/>
-        </w:rPr>
-        <w:t xml:space="preserve"> in and out of scope.</w:t>
+        <w:t>. It includes the objectives, test responsibilities, entry and exit criteria, scope, schedule major milestones, entry and exit criteria and approach. This document has clearly identified what the test deliverables will be, and what is deemed in and out of scope.</w:t>
       </w:r>
     </w:p>
     <w:p>
@@ -2141,27 +1235,7 @@
           <w:sz w:val="28"/>
           <w:szCs w:val="28"/>
         </w:rPr>
-        <w:t xml:space="preserve">A primary objective of testing is to: assure that the system meets the full requirements, including quality requirements (functional and non-functional requirements) and fit metrics for each quality </w:t>
-      </w:r>
-      <w:proofErr w:type="gramStart"/>
-      <w:r>
-        <w:rPr>
-          <w:rFonts w:ascii="Times New Roman" w:eastAsia="Times New Roman" w:hAnsi="Times New Roman" w:cs="Times New Roman"/>
-          <w:color w:val="00000A"/>
-          <w:sz w:val="28"/>
-          <w:szCs w:val="28"/>
-        </w:rPr>
-        <w:t>requirement and satisfies the use case scenarios</w:t>
-      </w:r>
-      <w:proofErr w:type="gramEnd"/>
-      <w:r>
-        <w:rPr>
-          <w:rFonts w:ascii="Times New Roman" w:eastAsia="Times New Roman" w:hAnsi="Times New Roman" w:cs="Times New Roman"/>
-          <w:color w:val="00000A"/>
-          <w:sz w:val="28"/>
-          <w:szCs w:val="28"/>
-        </w:rPr>
-        <w:t xml:space="preserve"> and maintain the quality of the product. At the end of the project development cycle, the user should find that the project has met or exceeded all of their expectations as detailed in the requirements.</w:t>
+        <w:t>A primary objective of testing is to: assure that the system meets the full requirements, including quality requirements (functional and non-functional requirements) and fit metrics for each quality requirement and satisfies the use case scenarios and maintain the quality of the product. At the end of the project development cycle, the user should find that the project has met or exceeded all of their expectations as detailed in the requirements.</w:t>
       </w:r>
     </w:p>
     <w:p>
@@ -2181,27 +1255,7 @@
           <w:sz w:val="28"/>
           <w:szCs w:val="28"/>
         </w:rPr>
-        <w:t xml:space="preserve">         Any changes, additions, or deletions to the requirements document, Functional Specification, or Design Specification </w:t>
-      </w:r>
-      <w:proofErr w:type="gramStart"/>
-      <w:r>
-        <w:rPr>
-          <w:rFonts w:ascii="Times New Roman" w:eastAsia="Times New Roman" w:hAnsi="Times New Roman" w:cs="Times New Roman"/>
-          <w:color w:val="00000A"/>
-          <w:sz w:val="28"/>
-          <w:szCs w:val="28"/>
-        </w:rPr>
-        <w:t>will be documented and tested at the highest level of quality allowed within the remaining time of the project and within the ability of the test team</w:t>
-      </w:r>
-      <w:proofErr w:type="gramEnd"/>
-      <w:r>
-        <w:rPr>
-          <w:rFonts w:ascii="Times New Roman" w:eastAsia="Times New Roman" w:hAnsi="Times New Roman" w:cs="Times New Roman"/>
-          <w:color w:val="00000A"/>
-          <w:sz w:val="28"/>
-          <w:szCs w:val="28"/>
-        </w:rPr>
-        <w:t>.</w:t>
+        <w:t xml:space="preserve">         Any changes, additions, or deletions to the requirements document, Functional Specification, or Design Specification will be documented and tested at the highest level of quality allowed within the remaining time of the project and within the ability of the test team.</w:t>
       </w:r>
     </w:p>
     <w:p>
@@ -2265,57 +1319,18 @@
           <w:sz w:val="28"/>
           <w:szCs w:val="28"/>
         </w:rPr>
-        <w:t xml:space="preserve">The secondary objectives of testing will be </w:t>
-      </w:r>
-      <w:proofErr w:type="gramStart"/>
-      <w:r>
-        <w:rPr>
-          <w:rFonts w:ascii="Times New Roman" w:eastAsia="Times New Roman" w:hAnsi="Times New Roman" w:cs="Times New Roman"/>
-          <w:color w:val="00000A"/>
-          <w:sz w:val="28"/>
-          <w:szCs w:val="28"/>
-        </w:rPr>
-        <w:t>to:</w:t>
-      </w:r>
-      <w:proofErr w:type="gramEnd"/>
-      <w:r>
-        <w:rPr>
-          <w:rFonts w:ascii="Times New Roman" w:eastAsia="Times New Roman" w:hAnsi="Times New Roman" w:cs="Times New Roman"/>
-          <w:color w:val="00000A"/>
-          <w:sz w:val="28"/>
-          <w:szCs w:val="28"/>
-        </w:rPr>
-        <w:t xml:space="preserve"> identify and expose all issues and associated risks, communicate all known issues to the project team, and ensure that all issues </w:t>
-      </w:r>
-      <w:r>
-        <w:rPr>
-          <w:rFonts w:ascii="Times New Roman" w:eastAsia="Times New Roman" w:hAnsi="Times New Roman" w:cs="Times New Roman"/>
-          <w:color w:val="00000A"/>
-          <w:sz w:val="28"/>
-          <w:szCs w:val="28"/>
-        </w:rPr>
         <w:lastRenderedPageBreak/>
-        <w:t xml:space="preserve">are addressed in an appropriate matter before release. As an objective, this requires careful and methodical testing of the application </w:t>
-      </w:r>
-      <w:proofErr w:type="gramStart"/>
-      <w:r>
-        <w:rPr>
-          <w:rFonts w:ascii="Times New Roman" w:eastAsia="Times New Roman" w:hAnsi="Times New Roman" w:cs="Times New Roman"/>
-          <w:color w:val="00000A"/>
-          <w:sz w:val="28"/>
-          <w:szCs w:val="28"/>
-        </w:rPr>
-        <w:t>to first ensure</w:t>
-      </w:r>
-      <w:proofErr w:type="gramEnd"/>
-      <w:r>
-        <w:rPr>
-          <w:rFonts w:ascii="Times New Roman" w:eastAsia="Times New Roman" w:hAnsi="Times New Roman" w:cs="Times New Roman"/>
-          <w:color w:val="00000A"/>
-          <w:sz w:val="28"/>
-          <w:szCs w:val="28"/>
-        </w:rPr>
-        <w:t xml:space="preserve"> all areas of the system are scrutinized and, consequently, all issues (bugs) found are dealt with appropriately.</w:t>
+        <w:t xml:space="preserve">The secondary objectives of testing will be to: identify and expose all issues and associated risks, communicate all known issues to the project team, and ensure that all issues </w:t>
+      </w:r>
+      <w:r>
+        <w:rPr>
+          <w:rFonts w:ascii="Times New Roman" w:eastAsia="Times New Roman" w:hAnsi="Times New Roman" w:cs="Times New Roman"/>
+          <w:color w:val="00000A"/>
+          <w:sz w:val="28"/>
+          <w:szCs w:val="28"/>
+        </w:rPr>
+        <w:lastRenderedPageBreak/>
+        <w:t>are addressed in an appropriate matter before release. As an objective, this requires careful and methodical testing of the application to first ensure all areas of the system are scrutinized and, consequently, all issues (bugs) found are dealt with appropriately.</w:t>
       </w:r>
     </w:p>
     <w:p>
@@ -2714,27 +1729,7 @@
           <w:sz w:val="28"/>
           <w:szCs w:val="28"/>
         </w:rPr>
-        <w:t xml:space="preserve">Exploratory testing will includes a type of software testing where Test cases </w:t>
-      </w:r>
-      <w:proofErr w:type="gramStart"/>
-      <w:r>
-        <w:rPr>
-          <w:rFonts w:ascii="Times New Roman" w:eastAsia="Times New Roman" w:hAnsi="Times New Roman" w:cs="Times New Roman"/>
-          <w:color w:val="00000A"/>
-          <w:sz w:val="28"/>
-          <w:szCs w:val="28"/>
-        </w:rPr>
-        <w:t>are not created</w:t>
-      </w:r>
-      <w:proofErr w:type="gramEnd"/>
-      <w:r>
-        <w:rPr>
-          <w:rFonts w:ascii="Times New Roman" w:eastAsia="Times New Roman" w:hAnsi="Times New Roman" w:cs="Times New Roman"/>
-          <w:color w:val="00000A"/>
-          <w:sz w:val="28"/>
-          <w:szCs w:val="28"/>
-        </w:rPr>
-        <w:t xml:space="preserve"> in advance but QA check system on the fly.</w:t>
+        <w:t>Exploratory testing will includes a type of software testing where Test cases are not created in advance but QA check system on the fly.</w:t>
       </w:r>
     </w:p>
     <w:p>
@@ -2822,27 +1817,7 @@
           <w:sz w:val="28"/>
           <w:szCs w:val="28"/>
         </w:rPr>
-        <w:t xml:space="preserve">Invalid data </w:t>
-      </w:r>
-      <w:proofErr w:type="gramStart"/>
-      <w:r>
-        <w:rPr>
-          <w:rFonts w:ascii="Times New Roman" w:eastAsia="Times New Roman" w:hAnsi="Times New Roman" w:cs="Times New Roman"/>
-          <w:color w:val="00000A"/>
-          <w:sz w:val="28"/>
-          <w:szCs w:val="28"/>
-        </w:rPr>
-        <w:t>is inserted</w:t>
-      </w:r>
-      <w:proofErr w:type="gramEnd"/>
-      <w:r>
-        <w:rPr>
-          <w:rFonts w:ascii="Times New Roman" w:eastAsia="Times New Roman" w:hAnsi="Times New Roman" w:cs="Times New Roman"/>
-          <w:color w:val="00000A"/>
-          <w:sz w:val="28"/>
-          <w:szCs w:val="28"/>
-        </w:rPr>
-        <w:t xml:space="preserve"> to compare the output against the given input.</w:t>
+        <w:t>Invalid data is inserted to compare the output against the given input.</w:t>
       </w:r>
     </w:p>
     <w:p>
@@ -2920,27 +1895,7 @@
           <w:sz w:val="28"/>
           <w:szCs w:val="28"/>
         </w:rPr>
-        <w:t xml:space="preserve">For Functional </w:t>
-      </w:r>
-      <w:proofErr w:type="gramStart"/>
-      <w:r>
-        <w:rPr>
-          <w:rFonts w:ascii="Times New Roman" w:eastAsia="Roboto" w:hAnsi="Times New Roman" w:cs="Times New Roman"/>
-          <w:b/>
-          <w:sz w:val="28"/>
-          <w:szCs w:val="28"/>
-        </w:rPr>
-        <w:t>testing</w:t>
-      </w:r>
-      <w:proofErr w:type="gramEnd"/>
-      <w:r>
-        <w:rPr>
-          <w:rFonts w:ascii="Times New Roman" w:eastAsia="Roboto" w:hAnsi="Times New Roman" w:cs="Times New Roman"/>
-          <w:b/>
-          <w:sz w:val="28"/>
-          <w:szCs w:val="28"/>
-        </w:rPr>
-        <w:t xml:space="preserve"> execute the next manual tests:</w:t>
+        <w:t>For Functional testing execute the next manual tests:</w:t>
       </w:r>
     </w:p>
     <w:p>
@@ -3867,23 +2822,13 @@
                 <w:szCs w:val="24"/>
               </w:rPr>
             </w:pPr>
-            <w:proofErr w:type="gramStart"/>
             <w:r>
               <w:rPr>
                 <w:color w:val="000000"/>
                 <w:sz w:val="24"/>
                 <w:szCs w:val="24"/>
               </w:rPr>
-              <w:t>the</w:t>
-            </w:r>
-            <w:proofErr w:type="gramEnd"/>
-            <w:r>
-              <w:rPr>
-                <w:color w:val="000000"/>
-                <w:sz w:val="24"/>
-                <w:szCs w:val="24"/>
-              </w:rPr>
-              <w:t xml:space="preserve"> user redirects successfully to home page screen.</w:t>
+              <w:t>the user redirects successfully to home page screen.</w:t>
             </w:r>
           </w:p>
           <w:p>
@@ -4223,23 +3168,13 @@
                 <w:szCs w:val="24"/>
               </w:rPr>
             </w:pPr>
-            <w:proofErr w:type="gramStart"/>
             <w:r>
               <w:rPr>
                 <w:color w:val="000000"/>
                 <w:sz w:val="24"/>
                 <w:szCs w:val="24"/>
               </w:rPr>
-              <w:t>the</w:t>
-            </w:r>
-            <w:proofErr w:type="gramEnd"/>
-            <w:r>
-              <w:rPr>
-                <w:color w:val="000000"/>
-                <w:sz w:val="24"/>
-                <w:szCs w:val="24"/>
-              </w:rPr>
-              <w:t xml:space="preserve"> use</w:t>
+              <w:t>the use</w:t>
             </w:r>
             <w:r>
               <w:rPr>
@@ -4580,23 +3515,13 @@
                 <w:szCs w:val="24"/>
               </w:rPr>
             </w:pPr>
-            <w:proofErr w:type="gramStart"/>
             <w:r>
               <w:rPr>
                 <w:color w:val="000000"/>
                 <w:sz w:val="24"/>
                 <w:szCs w:val="24"/>
               </w:rPr>
-              <w:t>the</w:t>
-            </w:r>
-            <w:proofErr w:type="gramEnd"/>
-            <w:r>
-              <w:rPr>
-                <w:color w:val="000000"/>
-                <w:sz w:val="24"/>
-                <w:szCs w:val="24"/>
-              </w:rPr>
-              <w:t xml:space="preserve"> use</w:t>
+              <w:t>the use</w:t>
             </w:r>
             <w:r>
               <w:rPr>
@@ -4936,23 +3861,13 @@
                 <w:szCs w:val="24"/>
               </w:rPr>
             </w:pPr>
-            <w:proofErr w:type="gramStart"/>
             <w:r>
               <w:rPr>
                 <w:color w:val="000000"/>
                 <w:sz w:val="24"/>
                 <w:szCs w:val="24"/>
               </w:rPr>
-              <w:t>the</w:t>
-            </w:r>
-            <w:proofErr w:type="gramEnd"/>
-            <w:r>
-              <w:rPr>
-                <w:color w:val="000000"/>
-                <w:sz w:val="24"/>
-                <w:szCs w:val="24"/>
-              </w:rPr>
-              <w:t xml:space="preserve"> use</w:t>
+              <w:t>the use</w:t>
             </w:r>
             <w:r>
               <w:rPr>
@@ -6512,25 +5427,7 @@
           <w:sz w:val="28"/>
           <w:szCs w:val="28"/>
         </w:rPr>
-        <w:t xml:space="preserve"> </w:t>
-      </w:r>
-      <w:proofErr w:type="gramStart"/>
-      <w:r>
-        <w:rPr>
-          <w:rFonts w:ascii="Times New Roman" w:eastAsia="Roboto" w:hAnsi="Times New Roman" w:cs="Times New Roman"/>
-          <w:sz w:val="28"/>
-          <w:szCs w:val="28"/>
-        </w:rPr>
-        <w:t>on the basis of</w:t>
-      </w:r>
-      <w:proofErr w:type="gramEnd"/>
-      <w:r>
-        <w:rPr>
-          <w:rFonts w:ascii="Times New Roman" w:eastAsia="Roboto" w:hAnsi="Times New Roman" w:cs="Times New Roman"/>
-          <w:sz w:val="28"/>
-          <w:szCs w:val="28"/>
-        </w:rPr>
-        <w:t xml:space="preserve"> Functional manual test cases and executes to check functionality of User’s Personal Account Address Menu.</w:t>
+        <w:t xml:space="preserve"> on the basis of Functional manual test cases and executes to check functionality of User’s Personal Account Address Menu.</w:t>
       </w:r>
     </w:p>
     <w:p>
@@ -7069,23 +5966,13 @@
                 <w:szCs w:val="24"/>
               </w:rPr>
             </w:pPr>
-            <w:proofErr w:type="gramStart"/>
             <w:r>
               <w:rPr>
                 <w:color w:val="000000"/>
                 <w:sz w:val="24"/>
                 <w:szCs w:val="24"/>
               </w:rPr>
-              <w:t>the</w:t>
-            </w:r>
-            <w:proofErr w:type="gramEnd"/>
-            <w:r>
-              <w:rPr>
-                <w:color w:val="000000"/>
-                <w:sz w:val="24"/>
-                <w:szCs w:val="24"/>
-              </w:rPr>
-              <w:t xml:space="preserve"> user redirects successfully to home page screen.</w:t>
+              <w:t>the user redirects successfully to home page screen.</w:t>
             </w:r>
           </w:p>
           <w:p>
@@ -7425,23 +6312,13 @@
                 <w:szCs w:val="24"/>
               </w:rPr>
             </w:pPr>
-            <w:proofErr w:type="gramStart"/>
             <w:r>
               <w:rPr>
                 <w:color w:val="000000"/>
                 <w:sz w:val="24"/>
                 <w:szCs w:val="24"/>
               </w:rPr>
-              <w:t>the</w:t>
-            </w:r>
-            <w:proofErr w:type="gramEnd"/>
-            <w:r>
-              <w:rPr>
-                <w:color w:val="000000"/>
-                <w:sz w:val="24"/>
-                <w:szCs w:val="24"/>
-              </w:rPr>
-              <w:t xml:space="preserve"> use</w:t>
+              <w:t>the use</w:t>
             </w:r>
             <w:r>
               <w:rPr>
@@ -7782,23 +6659,13 @@
                 <w:szCs w:val="24"/>
               </w:rPr>
             </w:pPr>
-            <w:proofErr w:type="gramStart"/>
             <w:r>
               <w:rPr>
                 <w:color w:val="000000"/>
                 <w:sz w:val="24"/>
                 <w:szCs w:val="24"/>
               </w:rPr>
-              <w:t>the</w:t>
-            </w:r>
-            <w:proofErr w:type="gramEnd"/>
-            <w:r>
-              <w:rPr>
-                <w:color w:val="000000"/>
-                <w:sz w:val="24"/>
-                <w:szCs w:val="24"/>
-              </w:rPr>
-              <w:t xml:space="preserve"> use</w:t>
+              <w:t>the use</w:t>
             </w:r>
             <w:r>
               <w:rPr>
@@ -8138,23 +7005,13 @@
                 <w:szCs w:val="24"/>
               </w:rPr>
             </w:pPr>
-            <w:proofErr w:type="gramStart"/>
             <w:r>
               <w:rPr>
                 <w:color w:val="000000"/>
                 <w:sz w:val="24"/>
                 <w:szCs w:val="24"/>
               </w:rPr>
-              <w:t>the</w:t>
-            </w:r>
-            <w:proofErr w:type="gramEnd"/>
-            <w:r>
-              <w:rPr>
-                <w:color w:val="000000"/>
-                <w:sz w:val="24"/>
-                <w:szCs w:val="24"/>
-              </w:rPr>
-              <w:t xml:space="preserve"> use</w:t>
+              <w:t>the use</w:t>
             </w:r>
             <w:r>
               <w:rPr>
@@ -9697,7 +8554,6 @@
           <w:u w:val="single"/>
         </w:rPr>
       </w:pPr>
-      <w:proofErr w:type="gramStart"/>
       <w:r>
         <w:rPr>
           <w:rFonts w:ascii="Times New Roman" w:eastAsia="Times New Roman" w:hAnsi="Times New Roman" w:cs="Times New Roman"/>
@@ -9706,18 +8562,7 @@
           <w:szCs w:val="28"/>
           <w:u w:val="single"/>
         </w:rPr>
-        <w:t>on</w:t>
-      </w:r>
-      <w:proofErr w:type="gramEnd"/>
-      <w:r>
-        <w:rPr>
-          <w:rFonts w:ascii="Times New Roman" w:eastAsia="Times New Roman" w:hAnsi="Times New Roman" w:cs="Times New Roman"/>
-          <w:color w:val="00000A"/>
-          <w:sz w:val="28"/>
-          <w:szCs w:val="28"/>
-          <w:u w:val="single"/>
-        </w:rPr>
-        <w:t xml:space="preserve"> the cloud platform “</w:t>
+        <w:t>on the cloud platform “</w:t>
       </w:r>
       <w:proofErr w:type="spellStart"/>
       <w:r>
@@ -10673,7 +9518,6 @@
           <w:szCs w:val="28"/>
         </w:rPr>
       </w:pPr>
-      <w:proofErr w:type="gramStart"/>
       <w:r>
         <w:rPr>
           <w:rFonts w:ascii="Roboto" w:hAnsi="Roboto"/>
@@ -10683,9 +9527,8 @@
           <w:szCs w:val="28"/>
         </w:rPr>
         <w:lastRenderedPageBreak/>
-        <w:t>4.4</w:t>
-      </w:r>
-      <w:proofErr w:type="gramEnd"/>
+        <w:t xml:space="preserve">4.4 </w:t>
+      </w:r>
       <w:r>
         <w:rPr>
           <w:rFonts w:ascii="Roboto" w:hAnsi="Roboto"/>
@@ -10694,9 +9537,11 @@
           <w:sz w:val="28"/>
           <w:szCs w:val="28"/>
         </w:rPr>
-        <w:t xml:space="preserve"> </w:t>
-      </w:r>
-      <w:r>
+        <w:t>Website Performance Automation test </w:t>
+      </w:r>
+    </w:p>
+    <w:p>
+      <w:pPr>
         <w:rPr>
           <w:rFonts w:ascii="Roboto" w:hAnsi="Roboto"/>
           <w:color w:val="3C4043"/>
@@ -10704,19 +9549,59 @@
           <w:sz w:val="28"/>
           <w:szCs w:val="28"/>
         </w:rPr>
-        <w:t>Website Performance Automation test </w:t>
-      </w:r>
-    </w:p>
-    <w:p>
-      <w:pPr>
-        <w:rPr>
-          <w:rFonts w:ascii="Roboto" w:hAnsi="Roboto"/>
+      </w:pPr>
+    </w:p>
+    <w:p>
+      <w:pPr>
+        <w:pStyle w:val="Normal1"/>
+        <w:rPr>
+          <w:rFonts w:ascii="Times New Roman" w:eastAsia="Roboto" w:hAnsi="Times New Roman" w:cs="Times New Roman"/>
+          <w:sz w:val="28"/>
+          <w:szCs w:val="28"/>
+        </w:rPr>
+      </w:pPr>
+      <w:r>
+        <w:rPr>
+          <w:rFonts w:ascii="Times New Roman" w:eastAsia="Roboto" w:hAnsi="Times New Roman" w:cs="Times New Roman"/>
+          <w:sz w:val="28"/>
+          <w:szCs w:val="28"/>
+        </w:rPr>
+        <w:t>Performance</w:t>
+      </w:r>
+      <w:r>
+        <w:rPr>
+          <w:rFonts w:ascii="Times New Roman" w:eastAsia="Times New Roman" w:hAnsi="Times New Roman" w:cs="Times New Roman"/>
           <w:color w:val="3C4043"/>
           <w:spacing w:val="3"/>
           <w:sz w:val="28"/>
           <w:szCs w:val="28"/>
         </w:rPr>
-      </w:pPr>
+        <w:t xml:space="preserve"> automation</w:t>
+      </w:r>
+      <w:r>
+        <w:rPr>
+          <w:rFonts w:ascii="Times New Roman" w:eastAsia="Roboto" w:hAnsi="Times New Roman" w:cs="Times New Roman"/>
+          <w:sz w:val="28"/>
+          <w:szCs w:val="28"/>
+        </w:rPr>
+        <w:t xml:space="preserve"> tests execute for measures the speed, responsiveness and stability of the tested website. Tests execute </w:t>
+      </w:r>
+      <w:r>
+        <w:rPr>
+          <w:rFonts w:ascii="Times New Roman" w:eastAsia="Roboto" w:hAnsi="Times New Roman" w:cs="Times New Roman"/>
+          <w:sz w:val="28"/>
+          <w:szCs w:val="28"/>
+        </w:rPr>
+        <w:t>in</w:t>
+      </w:r>
+      <w:r>
+        <w:rPr>
+          <w:rFonts w:ascii="Times New Roman" w:eastAsia="Roboto" w:hAnsi="Times New Roman" w:cs="Times New Roman"/>
+          <w:sz w:val="28"/>
+          <w:szCs w:val="28"/>
+        </w:rPr>
+        <w:t xml:space="preserve"> incognito environments.</w:t>
+      </w:r>
     </w:p>
     <w:p>
       <w:pPr>
@@ -10733,77 +9618,7 @@
           <w:sz w:val="28"/>
           <w:szCs w:val="28"/>
         </w:rPr>
-        <w:t>Performance</w:t>
-      </w:r>
-      <w:r>
-        <w:rPr>
-          <w:rFonts w:ascii="Times New Roman" w:eastAsia="Times New Roman" w:hAnsi="Times New Roman" w:cs="Times New Roman"/>
-          <w:color w:val="3C4043"/>
-          <w:spacing w:val="3"/>
-          <w:sz w:val="28"/>
-          <w:szCs w:val="28"/>
-        </w:rPr>
-        <w:t xml:space="preserve"> automation</w:t>
-      </w:r>
-      <w:r>
-        <w:rPr>
-          <w:rFonts w:ascii="Times New Roman" w:eastAsia="Roboto" w:hAnsi="Times New Roman" w:cs="Times New Roman"/>
-          <w:sz w:val="28"/>
-          <w:szCs w:val="28"/>
-        </w:rPr>
-        <w:t xml:space="preserve"> tests execute for measures the speed, responsiveness and stability of the tested website. Tests execute </w:t>
-      </w:r>
-      <w:r>
-        <w:rPr>
-          <w:rFonts w:ascii="Times New Roman" w:eastAsia="Roboto" w:hAnsi="Times New Roman" w:cs="Times New Roman"/>
-          <w:sz w:val="28"/>
-          <w:szCs w:val="28"/>
-        </w:rPr>
-        <w:t>in</w:t>
-      </w:r>
-      <w:r>
-        <w:rPr>
-          <w:rFonts w:ascii="Times New Roman" w:eastAsia="Roboto" w:hAnsi="Times New Roman" w:cs="Times New Roman"/>
-          <w:sz w:val="28"/>
-          <w:szCs w:val="28"/>
-        </w:rPr>
-        <w:t xml:space="preserve"> incognito environments.</w:t>
-      </w:r>
-    </w:p>
-    <w:p>
-      <w:pPr>
-        <w:pStyle w:val="Normal1"/>
-        <w:rPr>
-          <w:rFonts w:ascii="Times New Roman" w:eastAsia="Roboto" w:hAnsi="Times New Roman" w:cs="Times New Roman"/>
-          <w:sz w:val="28"/>
-          <w:szCs w:val="28"/>
-        </w:rPr>
-      </w:pPr>
-      <w:r>
-        <w:rPr>
-          <w:rFonts w:ascii="Times New Roman" w:eastAsia="Roboto" w:hAnsi="Times New Roman" w:cs="Times New Roman"/>
-          <w:sz w:val="28"/>
-          <w:szCs w:val="28"/>
-        </w:rPr>
-        <w:t xml:space="preserve">After testing reports </w:t>
-      </w:r>
-      <w:proofErr w:type="gramStart"/>
-      <w:r>
-        <w:rPr>
-          <w:rFonts w:ascii="Times New Roman" w:eastAsia="Roboto" w:hAnsi="Times New Roman" w:cs="Times New Roman"/>
-          <w:sz w:val="28"/>
-          <w:szCs w:val="28"/>
-        </w:rPr>
-        <w:t>were</w:t>
-      </w:r>
-      <w:proofErr w:type="gramEnd"/>
-      <w:r>
-        <w:rPr>
-          <w:rFonts w:ascii="Times New Roman" w:eastAsia="Roboto" w:hAnsi="Times New Roman" w:cs="Times New Roman"/>
-          <w:sz w:val="28"/>
-          <w:szCs w:val="28"/>
-        </w:rPr>
-        <w:t xml:space="preserve"> generate.</w:t>
+        <w:t>After testing reports were generate.</w:t>
       </w:r>
     </w:p>
     <w:p>
@@ -11556,7 +10371,6 @@
         </w:rPr>
         <w:t xml:space="preserve">4.4 </w:t>
       </w:r>
-      <w:proofErr w:type="gramStart"/>
       <w:r>
         <w:rPr>
           <w:rFonts w:ascii="Roboto" w:hAnsi="Roboto"/>
@@ -11587,7 +10401,6 @@
         </w:rPr>
         <w:t xml:space="preserve"> Automation</w:t>
       </w:r>
-      <w:proofErr w:type="gramEnd"/>
       <w:r>
         <w:rPr>
           <w:rFonts w:ascii="Roboto" w:hAnsi="Roboto"/>
@@ -11687,25 +10500,7 @@
           <w:sz w:val="28"/>
           <w:szCs w:val="28"/>
         </w:rPr>
-        <w:t xml:space="preserve">Testing focuses on whether the application </w:t>
-      </w:r>
-      <w:proofErr w:type="gramStart"/>
-      <w:r>
-        <w:rPr>
-          <w:rFonts w:ascii="Times New Roman" w:eastAsia="Roboto" w:hAnsi="Times New Roman" w:cs="Times New Roman"/>
-          <w:sz w:val="28"/>
-          <w:szCs w:val="28"/>
-        </w:rPr>
-        <w:t>is designed and configured correctly</w:t>
-      </w:r>
-      <w:proofErr w:type="gramEnd"/>
-      <w:r>
-        <w:rPr>
-          <w:rFonts w:ascii="Times New Roman" w:eastAsia="Roboto" w:hAnsi="Times New Roman" w:cs="Times New Roman"/>
-          <w:sz w:val="28"/>
-          <w:szCs w:val="28"/>
-        </w:rPr>
-        <w:t>.</w:t>
+        <w:t>Testing focuses on whether the application is designed and configured correctly.</w:t>
       </w:r>
     </w:p>
     <w:p>
@@ -11758,27 +10553,7 @@
           <w:sz w:val="28"/>
           <w:szCs w:val="28"/>
         </w:rPr>
-        <w:t xml:space="preserve">After testing reports </w:t>
-      </w:r>
-      <w:proofErr w:type="gramStart"/>
-      <w:r>
-        <w:rPr>
-          <w:rFonts w:ascii="Times New Roman" w:eastAsia="Times New Roman" w:hAnsi="Times New Roman" w:cs="Times New Roman"/>
-          <w:color w:val="00000A"/>
-          <w:sz w:val="28"/>
-          <w:szCs w:val="28"/>
-        </w:rPr>
-        <w:t>were</w:t>
-      </w:r>
-      <w:proofErr w:type="gramEnd"/>
-      <w:r>
-        <w:rPr>
-          <w:rFonts w:ascii="Times New Roman" w:eastAsia="Times New Roman" w:hAnsi="Times New Roman" w:cs="Times New Roman"/>
-          <w:color w:val="00000A"/>
-          <w:sz w:val="28"/>
-          <w:szCs w:val="28"/>
-        </w:rPr>
-        <w:t xml:space="preserve"> generate.</w:t>
+        <w:t>After testing reports were generate.</w:t>
       </w:r>
     </w:p>
     <w:p>
@@ -12844,25 +11619,14 @@
                 <w:szCs w:val="28"/>
               </w:rPr>
             </w:pPr>
-            <w:proofErr w:type="gramStart"/>
-            <w:r>
-              <w:rPr>
-                <w:rFonts w:ascii="Times New Roman" w:eastAsia="Times New Roman" w:hAnsi="Times New Roman" w:cs="Times New Roman"/>
-                <w:color w:val="00000A"/>
-                <w:sz w:val="28"/>
-                <w:szCs w:val="28"/>
-              </w:rPr>
-              <w:t>team</w:t>
-            </w:r>
-            <w:proofErr w:type="gramEnd"/>
-            <w:r>
-              <w:rPr>
-                <w:rFonts w:ascii="Times New Roman" w:eastAsia="Times New Roman" w:hAnsi="Times New Roman" w:cs="Times New Roman"/>
-                <w:color w:val="00000A"/>
-                <w:sz w:val="28"/>
-                <w:szCs w:val="28"/>
-              </w:rPr>
-              <w:t>.</w:t>
+            <w:r>
+              <w:rPr>
+                <w:rFonts w:ascii="Times New Roman" w:eastAsia="Times New Roman" w:hAnsi="Times New Roman" w:cs="Times New Roman"/>
+                <w:color w:val="00000A"/>
+                <w:sz w:val="28"/>
+                <w:szCs w:val="28"/>
+              </w:rPr>
+              <w:t>team.</w:t>
             </w:r>
           </w:p>
           <w:p>
@@ -12895,25 +11659,14 @@
                 <w:szCs w:val="28"/>
               </w:rPr>
             </w:pPr>
-            <w:proofErr w:type="gramStart"/>
-            <w:r>
-              <w:rPr>
-                <w:rFonts w:ascii="Times New Roman" w:eastAsia="Times New Roman" w:hAnsi="Times New Roman" w:cs="Times New Roman"/>
-                <w:color w:val="00000A"/>
-                <w:sz w:val="28"/>
-                <w:szCs w:val="28"/>
-              </w:rPr>
-              <w:t>success</w:t>
-            </w:r>
-            <w:proofErr w:type="gramEnd"/>
-            <w:r>
-              <w:rPr>
-                <w:rFonts w:ascii="Times New Roman" w:eastAsia="Times New Roman" w:hAnsi="Times New Roman" w:cs="Times New Roman"/>
-                <w:color w:val="00000A"/>
-                <w:sz w:val="28"/>
-                <w:szCs w:val="28"/>
-              </w:rPr>
-              <w:t xml:space="preserve"> of the project.</w:t>
+            <w:r>
+              <w:rPr>
+                <w:rFonts w:ascii="Times New Roman" w:eastAsia="Times New Roman" w:hAnsi="Times New Roman" w:cs="Times New Roman"/>
+                <w:color w:val="00000A"/>
+                <w:sz w:val="28"/>
+                <w:szCs w:val="28"/>
+              </w:rPr>
+              <w:t>success of the project.</w:t>
             </w:r>
           </w:p>
         </w:tc>
@@ -13792,25 +12545,14 @@
                 <w:szCs w:val="28"/>
               </w:rPr>
             </w:pPr>
-            <w:proofErr w:type="gramStart"/>
-            <w:r>
-              <w:rPr>
-                <w:rFonts w:ascii="Times New Roman" w:eastAsia="Times New Roman" w:hAnsi="Times New Roman" w:cs="Times New Roman"/>
-                <w:color w:val="00000A"/>
-                <w:sz w:val="28"/>
-                <w:szCs w:val="28"/>
-              </w:rPr>
-              <w:t>issues/problems</w:t>
-            </w:r>
-            <w:proofErr w:type="gramEnd"/>
-            <w:r>
-              <w:rPr>
-                <w:rFonts w:ascii="Times New Roman" w:eastAsia="Times New Roman" w:hAnsi="Times New Roman" w:cs="Times New Roman"/>
-                <w:color w:val="00000A"/>
-                <w:sz w:val="28"/>
-                <w:szCs w:val="28"/>
-              </w:rPr>
-              <w:t xml:space="preserve"> encountered during testing.</w:t>
+            <w:r>
+              <w:rPr>
+                <w:rFonts w:ascii="Times New Roman" w:eastAsia="Times New Roman" w:hAnsi="Times New Roman" w:cs="Times New Roman"/>
+                <w:color w:val="00000A"/>
+                <w:sz w:val="28"/>
+                <w:szCs w:val="28"/>
+              </w:rPr>
+              <w:t>issues/problems encountered during testing.</w:t>
             </w:r>
           </w:p>
         </w:tc>
@@ -14582,27 +13324,7 @@
                 <w:sz w:val="28"/>
                 <w:szCs w:val="28"/>
               </w:rPr>
-              <w:t xml:space="preserve">Reviewing Test </w:t>
-            </w:r>
-            <w:proofErr w:type="gramStart"/>
-            <w:r>
-              <w:rPr>
-                <w:rFonts w:ascii="Times New Roman" w:eastAsia="Times New Roman" w:hAnsi="Times New Roman" w:cs="Times New Roman"/>
-                <w:color w:val="00000A"/>
-                <w:sz w:val="28"/>
-                <w:szCs w:val="28"/>
-              </w:rPr>
-              <w:t>cases,</w:t>
-            </w:r>
-            <w:proofErr w:type="gramEnd"/>
-            <w:r>
-              <w:rPr>
-                <w:rFonts w:ascii="Times New Roman" w:eastAsia="Times New Roman" w:hAnsi="Times New Roman" w:cs="Times New Roman"/>
-                <w:color w:val="00000A"/>
-                <w:sz w:val="28"/>
-                <w:szCs w:val="28"/>
-              </w:rPr>
-              <w:t xml:space="preserve"> RTM.</w:t>
+              <w:t>Reviewing Test cases, RTM.</w:t>
             </w:r>
           </w:p>
         </w:tc>
@@ -15505,25 +14227,14 @@
                 <w:szCs w:val="28"/>
               </w:rPr>
             </w:pPr>
-            <w:proofErr w:type="gramStart"/>
-            <w:r>
-              <w:rPr>
-                <w:rFonts w:ascii="Times New Roman" w:eastAsia="Times New Roman" w:hAnsi="Times New Roman" w:cs="Times New Roman"/>
-                <w:color w:val="00000A"/>
-                <w:sz w:val="28"/>
-                <w:szCs w:val="28"/>
-              </w:rPr>
-              <w:t>handling</w:t>
-            </w:r>
-            <w:proofErr w:type="gramEnd"/>
-            <w:r>
-              <w:rPr>
-                <w:rFonts w:ascii="Times New Roman" w:eastAsia="Times New Roman" w:hAnsi="Times New Roman" w:cs="Times New Roman"/>
-                <w:color w:val="00000A"/>
-                <w:sz w:val="28"/>
-                <w:szCs w:val="28"/>
-              </w:rPr>
-              <w:t>.</w:t>
+            <w:r>
+              <w:rPr>
+                <w:rFonts w:ascii="Times New Roman" w:eastAsia="Times New Roman" w:hAnsi="Times New Roman" w:cs="Times New Roman"/>
+                <w:color w:val="00000A"/>
+                <w:sz w:val="28"/>
+                <w:szCs w:val="28"/>
+              </w:rPr>
+              <w:t>handling.</w:t>
             </w:r>
           </w:p>
         </w:tc>
@@ -15776,27 +14487,7 @@
           <w:sz w:val="28"/>
           <w:szCs w:val="28"/>
         </w:rPr>
-        <w:t xml:space="preserve">All test hardware platforms </w:t>
-      </w:r>
-      <w:proofErr w:type="gramStart"/>
-      <w:r>
-        <w:rPr>
-          <w:rFonts w:ascii="Times New Roman" w:eastAsia="Times New Roman" w:hAnsi="Times New Roman" w:cs="Times New Roman"/>
-          <w:color w:val="00000A"/>
-          <w:sz w:val="28"/>
-          <w:szCs w:val="28"/>
-        </w:rPr>
-        <w:t>must have been successfully installed</w:t>
-      </w:r>
-      <w:proofErr w:type="gramEnd"/>
-      <w:r>
-        <w:rPr>
-          <w:rFonts w:ascii="Times New Roman" w:eastAsia="Times New Roman" w:hAnsi="Times New Roman" w:cs="Times New Roman"/>
-          <w:color w:val="00000A"/>
-          <w:sz w:val="28"/>
-          <w:szCs w:val="28"/>
-        </w:rPr>
-        <w:t>, configured, and functioning properly.</w:t>
+        <w:t>All test hardware platforms must have been successfully installed, configured, and functioning properly.</w:t>
       </w:r>
     </w:p>
     <w:p>
@@ -15820,7 +14511,6 @@
           <w:sz w:val="28"/>
           <w:szCs w:val="28"/>
         </w:rPr>
-        <w:lastRenderedPageBreak/>
         <w:t>All the necessary documentation, design, and requirements information should be available that will allow testers to operate the system and judge the correct behavior.</w:t>
       </w:r>
     </w:p>
@@ -16042,27 +14732,7 @@
           <w:sz w:val="28"/>
           <w:szCs w:val="28"/>
         </w:rPr>
-        <w:t xml:space="preserve">A certain level of requirements coverage </w:t>
-      </w:r>
-      <w:proofErr w:type="gramStart"/>
-      <w:r>
-        <w:rPr>
-          <w:rFonts w:ascii="Times New Roman" w:eastAsia="Times New Roman" w:hAnsi="Times New Roman" w:cs="Times New Roman"/>
-          <w:color w:val="00000A"/>
-          <w:sz w:val="28"/>
-          <w:szCs w:val="28"/>
-        </w:rPr>
-        <w:t>has been achieved</w:t>
-      </w:r>
-      <w:proofErr w:type="gramEnd"/>
-      <w:r>
-        <w:rPr>
-          <w:rFonts w:ascii="Times New Roman" w:eastAsia="Times New Roman" w:hAnsi="Times New Roman" w:cs="Times New Roman"/>
-          <w:color w:val="00000A"/>
-          <w:sz w:val="28"/>
-          <w:szCs w:val="28"/>
-        </w:rPr>
-        <w:t>.</w:t>
+        <w:t>A certain level of requirements coverage has been achieved.</w:t>
       </w:r>
     </w:p>
     <w:p>
@@ -16086,27 +14756,7 @@
           <w:sz w:val="28"/>
           <w:szCs w:val="28"/>
         </w:rPr>
-        <w:t xml:space="preserve">No high priority or severe bugs </w:t>
-      </w:r>
-      <w:proofErr w:type="gramStart"/>
-      <w:r>
-        <w:rPr>
-          <w:rFonts w:ascii="Times New Roman" w:eastAsia="Times New Roman" w:hAnsi="Times New Roman" w:cs="Times New Roman"/>
-          <w:color w:val="00000A"/>
-          <w:sz w:val="28"/>
-          <w:szCs w:val="28"/>
-        </w:rPr>
-        <w:t>are left</w:t>
-      </w:r>
-      <w:proofErr w:type="gramEnd"/>
-      <w:r>
-        <w:rPr>
-          <w:rFonts w:ascii="Times New Roman" w:eastAsia="Times New Roman" w:hAnsi="Times New Roman" w:cs="Times New Roman"/>
-          <w:color w:val="00000A"/>
-          <w:sz w:val="28"/>
-          <w:szCs w:val="28"/>
-        </w:rPr>
-        <w:t xml:space="preserve"> outstanding.</w:t>
+        <w:t>No high priority or severe bugs are left outstanding.</w:t>
       </w:r>
     </w:p>
     <w:p>
@@ -16130,27 +14780,7 @@
           <w:sz w:val="28"/>
           <w:szCs w:val="28"/>
         </w:rPr>
-        <w:t xml:space="preserve">All high-risk areas </w:t>
-      </w:r>
-      <w:proofErr w:type="gramStart"/>
-      <w:r>
-        <w:rPr>
-          <w:rFonts w:ascii="Times New Roman" w:eastAsia="Times New Roman" w:hAnsi="Times New Roman" w:cs="Times New Roman"/>
-          <w:color w:val="00000A"/>
-          <w:sz w:val="28"/>
-          <w:szCs w:val="28"/>
-        </w:rPr>
-        <w:t>have been fully tested</w:t>
-      </w:r>
-      <w:proofErr w:type="gramEnd"/>
-      <w:r>
-        <w:rPr>
-          <w:rFonts w:ascii="Times New Roman" w:eastAsia="Times New Roman" w:hAnsi="Times New Roman" w:cs="Times New Roman"/>
-          <w:color w:val="00000A"/>
-          <w:sz w:val="28"/>
-          <w:szCs w:val="28"/>
-        </w:rPr>
-        <w:t>, with only minor residual risks left outstanding.</w:t>
+        <w:t>All high-risk areas have been fully tested, with only minor residual risks left outstanding.</w:t>
       </w:r>
     </w:p>
     <w:p>
@@ -16174,27 +14804,7 @@
           <w:sz w:val="28"/>
           <w:szCs w:val="28"/>
         </w:rPr>
-        <w:t xml:space="preserve">Cost – when the budget </w:t>
-      </w:r>
-      <w:proofErr w:type="gramStart"/>
-      <w:r>
-        <w:rPr>
-          <w:rFonts w:ascii="Times New Roman" w:eastAsia="Times New Roman" w:hAnsi="Times New Roman" w:cs="Times New Roman"/>
-          <w:color w:val="00000A"/>
-          <w:sz w:val="28"/>
-          <w:szCs w:val="28"/>
-        </w:rPr>
-        <w:t>has been spent</w:t>
-      </w:r>
-      <w:proofErr w:type="gramEnd"/>
-      <w:r>
-        <w:rPr>
-          <w:rFonts w:ascii="Times New Roman" w:eastAsia="Times New Roman" w:hAnsi="Times New Roman" w:cs="Times New Roman"/>
-          <w:color w:val="00000A"/>
-          <w:sz w:val="28"/>
-          <w:szCs w:val="28"/>
-        </w:rPr>
-        <w:t>.</w:t>
+        <w:t>Cost – when the budget has been spent.</w:t>
       </w:r>
     </w:p>
     <w:p>
@@ -16218,27 +14828,7 @@
           <w:sz w:val="28"/>
           <w:szCs w:val="28"/>
         </w:rPr>
-        <w:t xml:space="preserve">The schedule </w:t>
-      </w:r>
-      <w:proofErr w:type="gramStart"/>
-      <w:r>
-        <w:rPr>
-          <w:rFonts w:ascii="Times New Roman" w:eastAsia="Times New Roman" w:hAnsi="Times New Roman" w:cs="Times New Roman"/>
-          <w:color w:val="00000A"/>
-          <w:sz w:val="28"/>
-          <w:szCs w:val="28"/>
-        </w:rPr>
-        <w:t>has been achieved</w:t>
-      </w:r>
-      <w:proofErr w:type="gramEnd"/>
-      <w:r>
-        <w:rPr>
-          <w:rFonts w:ascii="Times New Roman" w:eastAsia="Times New Roman" w:hAnsi="Times New Roman" w:cs="Times New Roman"/>
-          <w:color w:val="00000A"/>
-          <w:sz w:val="28"/>
-          <w:szCs w:val="28"/>
-        </w:rPr>
-        <w:t>.</w:t>
+        <w:t>The schedule has been achieved.</w:t>
       </w:r>
     </w:p>
     <w:p>
@@ -16541,25 +15131,14 @@
           <w:szCs w:val="28"/>
         </w:rPr>
       </w:pPr>
-      <w:proofErr w:type="gramStart"/>
-      <w:r>
-        <w:rPr>
-          <w:rFonts w:ascii="Times New Roman" w:eastAsia="Times New Roman" w:hAnsi="Times New Roman" w:cs="Times New Roman"/>
-          <w:color w:val="00000A"/>
-          <w:sz w:val="28"/>
-          <w:szCs w:val="28"/>
-        </w:rPr>
-        <w:t>Requirement specifications will be sent by client</w:t>
-      </w:r>
-      <w:proofErr w:type="gramEnd"/>
-      <w:r>
-        <w:rPr>
-          <w:rFonts w:ascii="Times New Roman" w:eastAsia="Times New Roman" w:hAnsi="Times New Roman" w:cs="Times New Roman"/>
-          <w:color w:val="00000A"/>
-          <w:sz w:val="28"/>
-          <w:szCs w:val="28"/>
-        </w:rPr>
-        <w:t>.</w:t>
+      <w:r>
+        <w:rPr>
+          <w:rFonts w:ascii="Times New Roman" w:eastAsia="Times New Roman" w:hAnsi="Times New Roman" w:cs="Times New Roman"/>
+          <w:color w:val="00000A"/>
+          <w:sz w:val="28"/>
+          <w:szCs w:val="28"/>
+        </w:rPr>
+        <w:t>Requirement specifications will be sent by client.</w:t>
       </w:r>
     </w:p>
     <w:p>
@@ -16583,27 +15162,7 @@
           <w:sz w:val="28"/>
           <w:szCs w:val="28"/>
         </w:rPr>
-        <w:t xml:space="preserve">Understanding of requirements </w:t>
-      </w:r>
-      <w:proofErr w:type="gramStart"/>
-      <w:r>
-        <w:rPr>
-          <w:rFonts w:ascii="Times New Roman" w:eastAsia="Times New Roman" w:hAnsi="Times New Roman" w:cs="Times New Roman"/>
-          <w:color w:val="00000A"/>
-          <w:sz w:val="28"/>
-          <w:szCs w:val="28"/>
-        </w:rPr>
-        <w:t>will be done</w:t>
-      </w:r>
-      <w:proofErr w:type="gramEnd"/>
-      <w:r>
-        <w:rPr>
-          <w:rFonts w:ascii="Times New Roman" w:eastAsia="Times New Roman" w:hAnsi="Times New Roman" w:cs="Times New Roman"/>
-          <w:color w:val="00000A"/>
-          <w:sz w:val="28"/>
-          <w:szCs w:val="28"/>
-        </w:rPr>
-        <w:t xml:space="preserve"> by QA.</w:t>
+        <w:t>Understanding of requirements will be done by QA.</w:t>
       </w:r>
     </w:p>
     <w:p>
@@ -16638,7 +15197,6 @@
           <w:sz w:val="28"/>
           <w:szCs w:val="28"/>
         </w:rPr>
-        <w:lastRenderedPageBreak/>
         <w:t>Preparing Test Cases:</w:t>
       </w:r>
     </w:p>
@@ -16712,27 +15270,7 @@
           <w:sz w:val="28"/>
           <w:szCs w:val="28"/>
         </w:rPr>
-        <w:t xml:space="preserve">QA will be preparing test </w:t>
-      </w:r>
-      <w:proofErr w:type="gramStart"/>
-      <w:r>
-        <w:rPr>
-          <w:rFonts w:ascii="Times New Roman" w:eastAsia="Times New Roman" w:hAnsi="Times New Roman" w:cs="Times New Roman"/>
-          <w:color w:val="00000A"/>
-          <w:sz w:val="28"/>
-          <w:szCs w:val="28"/>
-        </w:rPr>
-        <w:t>matrix which</w:t>
-      </w:r>
-      <w:proofErr w:type="gramEnd"/>
-      <w:r>
-        <w:rPr>
-          <w:rFonts w:ascii="Times New Roman" w:eastAsia="Times New Roman" w:hAnsi="Times New Roman" w:cs="Times New Roman"/>
-          <w:color w:val="00000A"/>
-          <w:sz w:val="28"/>
-          <w:szCs w:val="28"/>
-        </w:rPr>
-        <w:t xml:space="preserve"> maps test cases to respective requirement. This will ensure the coverage for requirements.</w:t>
+        <w:t>QA will be preparing test matrix which maps test cases to respective requirement. This will ensure the coverage for requirements.</w:t>
       </w:r>
     </w:p>
     <w:p>
@@ -16780,25 +15318,14 @@
           <w:szCs w:val="28"/>
         </w:rPr>
       </w:pPr>
-      <w:proofErr w:type="gramStart"/>
-      <w:r>
-        <w:rPr>
-          <w:rFonts w:ascii="Times New Roman" w:eastAsia="Times New Roman" w:hAnsi="Times New Roman" w:cs="Times New Roman"/>
-          <w:color w:val="00000A"/>
-          <w:sz w:val="28"/>
-          <w:szCs w:val="28"/>
-        </w:rPr>
-        <w:t>Peer review will be conducted for test cases and test matrix by QA Lead</w:t>
-      </w:r>
-      <w:proofErr w:type="gramEnd"/>
-      <w:r>
-        <w:rPr>
-          <w:rFonts w:ascii="Times New Roman" w:eastAsia="Times New Roman" w:hAnsi="Times New Roman" w:cs="Times New Roman"/>
-          <w:color w:val="00000A"/>
-          <w:sz w:val="28"/>
-          <w:szCs w:val="28"/>
-        </w:rPr>
-        <w:t>.</w:t>
+      <w:r>
+        <w:rPr>
+          <w:rFonts w:ascii="Times New Roman" w:eastAsia="Times New Roman" w:hAnsi="Times New Roman" w:cs="Times New Roman"/>
+          <w:color w:val="00000A"/>
+          <w:sz w:val="28"/>
+          <w:szCs w:val="28"/>
+        </w:rPr>
+        <w:t>Peer review will be conducted for test cases and test matrix by QA Lead.</w:t>
       </w:r>
     </w:p>
     <w:p>
@@ -16815,25 +15342,14 @@
           <w:szCs w:val="28"/>
         </w:rPr>
       </w:pPr>
-      <w:proofErr w:type="gramStart"/>
-      <w:r>
-        <w:rPr>
-          <w:rFonts w:ascii="Times New Roman" w:eastAsia="Times New Roman" w:hAnsi="Times New Roman" w:cs="Times New Roman"/>
-          <w:color w:val="00000A"/>
-          <w:sz w:val="28"/>
-          <w:szCs w:val="28"/>
-        </w:rPr>
-        <w:t>Any comments or suggestions on test cases and test coverage will be provided by reviewer respective Author of Test Case and Test Matrix</w:t>
-      </w:r>
-      <w:proofErr w:type="gramEnd"/>
-      <w:r>
-        <w:rPr>
-          <w:rFonts w:ascii="Times New Roman" w:eastAsia="Times New Roman" w:hAnsi="Times New Roman" w:cs="Times New Roman"/>
-          <w:color w:val="00000A"/>
-          <w:sz w:val="28"/>
-          <w:szCs w:val="28"/>
-        </w:rPr>
-        <w:t>.</w:t>
+      <w:r>
+        <w:rPr>
+          <w:rFonts w:ascii="Times New Roman" w:eastAsia="Times New Roman" w:hAnsi="Times New Roman" w:cs="Times New Roman"/>
+          <w:color w:val="00000A"/>
+          <w:sz w:val="28"/>
+          <w:szCs w:val="28"/>
+        </w:rPr>
+        <w:t>Any comments or suggestions on test cases and test coverage will be provided by reviewer respective Author of Test Case and Test Matrix.</w:t>
       </w:r>
     </w:p>
     <w:p>
@@ -16857,27 +15373,7 @@
           <w:sz w:val="28"/>
           <w:szCs w:val="28"/>
         </w:rPr>
-        <w:t xml:space="preserve">Suggestions or improvements will </w:t>
-      </w:r>
-      <w:proofErr w:type="gramStart"/>
-      <w:r>
-        <w:rPr>
-          <w:rFonts w:ascii="Times New Roman" w:eastAsia="Times New Roman" w:hAnsi="Times New Roman" w:cs="Times New Roman"/>
-          <w:color w:val="00000A"/>
-          <w:sz w:val="28"/>
-          <w:szCs w:val="28"/>
-        </w:rPr>
-        <w:t>be re-worked</w:t>
-      </w:r>
-      <w:proofErr w:type="gramEnd"/>
-      <w:r>
-        <w:rPr>
-          <w:rFonts w:ascii="Times New Roman" w:eastAsia="Times New Roman" w:hAnsi="Times New Roman" w:cs="Times New Roman"/>
-          <w:color w:val="00000A"/>
-          <w:sz w:val="28"/>
-          <w:szCs w:val="28"/>
-        </w:rPr>
-        <w:t xml:space="preserve"> by author and will be send for approval.</w:t>
+        <w:t>Suggestions or improvements will be re-worked by author and will be send for approval.</w:t>
       </w:r>
     </w:p>
     <w:p>
@@ -16901,27 +15397,7 @@
           <w:sz w:val="28"/>
           <w:szCs w:val="28"/>
         </w:rPr>
-        <w:t xml:space="preserve">Re-worked improvements </w:t>
-      </w:r>
-      <w:proofErr w:type="gramStart"/>
-      <w:r>
-        <w:rPr>
-          <w:rFonts w:ascii="Times New Roman" w:eastAsia="Times New Roman" w:hAnsi="Times New Roman" w:cs="Times New Roman"/>
-          <w:color w:val="00000A"/>
-          <w:sz w:val="28"/>
-          <w:szCs w:val="28"/>
-        </w:rPr>
-        <w:t>will be reviewed and approved by reviewer</w:t>
-      </w:r>
-      <w:proofErr w:type="gramEnd"/>
-      <w:r>
-        <w:rPr>
-          <w:rFonts w:ascii="Times New Roman" w:eastAsia="Times New Roman" w:hAnsi="Times New Roman" w:cs="Times New Roman"/>
-          <w:color w:val="00000A"/>
-          <w:sz w:val="28"/>
-          <w:szCs w:val="28"/>
-        </w:rPr>
-        <w:t>.</w:t>
+        <w:t>Re-worked improvements will be reviewed and approved by reviewer.</w:t>
       </w:r>
     </w:p>
     <w:p>
@@ -16973,27 +15449,7 @@
           <w:sz w:val="28"/>
           <w:szCs w:val="28"/>
         </w:rPr>
-        <w:t xml:space="preserve">Test data </w:t>
-      </w:r>
-      <w:proofErr w:type="gramStart"/>
-      <w:r>
-        <w:rPr>
-          <w:rFonts w:ascii="Times New Roman" w:eastAsia="Times New Roman" w:hAnsi="Times New Roman" w:cs="Times New Roman"/>
-          <w:color w:val="00000A"/>
-          <w:sz w:val="28"/>
-          <w:szCs w:val="28"/>
-        </w:rPr>
-        <w:t>will be created</w:t>
-      </w:r>
-      <w:proofErr w:type="gramEnd"/>
-      <w:r>
-        <w:rPr>
-          <w:rFonts w:ascii="Times New Roman" w:eastAsia="Times New Roman" w:hAnsi="Times New Roman" w:cs="Times New Roman"/>
-          <w:color w:val="00000A"/>
-          <w:sz w:val="28"/>
-          <w:szCs w:val="28"/>
-        </w:rPr>
-        <w:t xml:space="preserve"> by respective QA on client's developments/test site based on scenarios and Test cases.</w:t>
+        <w:t>Test data will be created by respective QA on client's developments/test site based on scenarios and Test cases.</w:t>
       </w:r>
     </w:p>
     <w:p>
@@ -17075,27 +15531,7 @@
           <w:sz w:val="28"/>
           <w:szCs w:val="28"/>
         </w:rPr>
-        <w:t xml:space="preserve">Test cases </w:t>
-      </w:r>
-      <w:proofErr w:type="gramStart"/>
-      <w:r>
-        <w:rPr>
-          <w:rFonts w:ascii="Times New Roman" w:eastAsia="Times New Roman" w:hAnsi="Times New Roman" w:cs="Times New Roman"/>
-          <w:color w:val="00000A"/>
-          <w:sz w:val="28"/>
-          <w:szCs w:val="28"/>
-        </w:rPr>
-        <w:t>will be executed</w:t>
-      </w:r>
-      <w:proofErr w:type="gramEnd"/>
-      <w:r>
-        <w:rPr>
-          <w:rFonts w:ascii="Times New Roman" w:eastAsia="Times New Roman" w:hAnsi="Times New Roman" w:cs="Times New Roman"/>
-          <w:color w:val="00000A"/>
-          <w:sz w:val="28"/>
-          <w:szCs w:val="28"/>
-        </w:rPr>
-        <w:t xml:space="preserve"> by respective QA on client's development/test site based on designed scenarios, test cases and Test data.</w:t>
+        <w:t>Test cases will be executed by respective QA on client's development/test site based on designed scenarios, test cases and Test data.</w:t>
       </w:r>
     </w:p>
     <w:p>
@@ -17169,47 +15605,7 @@
           <w:sz w:val="28"/>
           <w:szCs w:val="28"/>
         </w:rPr>
-        <w:t xml:space="preserve">Retesting for fixed bugs will be done by respective QA once </w:t>
-      </w:r>
-      <w:proofErr w:type="gramStart"/>
-      <w:r>
-        <w:rPr>
-          <w:rFonts w:ascii="Times New Roman" w:eastAsia="Times New Roman" w:hAnsi="Times New Roman" w:cs="Times New Roman"/>
-          <w:color w:val="00000A"/>
-          <w:sz w:val="28"/>
-          <w:szCs w:val="28"/>
-        </w:rPr>
-        <w:t>it is resolved by respective developer</w:t>
-      </w:r>
-      <w:proofErr w:type="gramEnd"/>
-      <w:r>
-        <w:rPr>
-          <w:rFonts w:ascii="Times New Roman" w:eastAsia="Times New Roman" w:hAnsi="Times New Roman" w:cs="Times New Roman"/>
-          <w:color w:val="00000A"/>
-          <w:sz w:val="28"/>
-          <w:szCs w:val="28"/>
-        </w:rPr>
-        <w:t xml:space="preserve"> and bug/defect status will be updated accordingly. In certain cases, regression testing </w:t>
-      </w:r>
-      <w:proofErr w:type="gramStart"/>
-      <w:r>
-        <w:rPr>
-          <w:rFonts w:ascii="Times New Roman" w:eastAsia="Times New Roman" w:hAnsi="Times New Roman" w:cs="Times New Roman"/>
-          <w:color w:val="00000A"/>
-          <w:sz w:val="28"/>
-          <w:szCs w:val="28"/>
-        </w:rPr>
-        <w:t>will be done</w:t>
-      </w:r>
-      <w:proofErr w:type="gramEnd"/>
-      <w:r>
-        <w:rPr>
-          <w:rFonts w:ascii="Times New Roman" w:eastAsia="Times New Roman" w:hAnsi="Times New Roman" w:cs="Times New Roman"/>
-          <w:color w:val="00000A"/>
-          <w:sz w:val="28"/>
-          <w:szCs w:val="28"/>
-        </w:rPr>
-        <w:t xml:space="preserve"> if required.</w:t>
+        <w:t>Retesting for fixed bugs will be done by respective QA once it is resolved by respective developer and bug/defect status will be updated accordingly. In certain cases, regression testing will be done if required.</w:t>
       </w:r>
     </w:p>
     <w:p>
@@ -17273,20 +15669,9 @@
           <w:sz w:val="28"/>
           <w:szCs w:val="28"/>
         </w:rPr>
-        <w:t>found</w:t>
-      </w:r>
-      <w:proofErr w:type="gramStart"/>
-      <w:r>
-        <w:rPr>
-          <w:rFonts w:ascii="Times New Roman" w:eastAsia="Times New Roman" w:hAnsi="Times New Roman" w:cs="Times New Roman"/>
-          <w:color w:val="00000A"/>
-          <w:sz w:val="28"/>
-          <w:szCs w:val="28"/>
-        </w:rPr>
-        <w:t>,report</w:t>
+        <w:t>found,report</w:t>
       </w:r>
       <w:proofErr w:type="spellEnd"/>
-      <w:proofErr w:type="gramEnd"/>
       <w:r>
         <w:rPr>
           <w:rFonts w:ascii="Times New Roman" w:eastAsia="Times New Roman" w:hAnsi="Times New Roman" w:cs="Times New Roman"/>
@@ -17318,28 +15703,7 @@
           <w:sz w:val="28"/>
           <w:szCs w:val="28"/>
         </w:rPr>
-        <w:lastRenderedPageBreak/>
-        <w:t xml:space="preserve">Once round of testing </w:t>
-      </w:r>
-      <w:proofErr w:type="gramStart"/>
-      <w:r>
-        <w:rPr>
-          <w:rFonts w:ascii="Times New Roman" w:eastAsia="Times New Roman" w:hAnsi="Times New Roman" w:cs="Times New Roman"/>
-          <w:color w:val="00000A"/>
-          <w:sz w:val="28"/>
-          <w:szCs w:val="28"/>
-        </w:rPr>
-        <w:t>will be done</w:t>
-      </w:r>
-      <w:proofErr w:type="gramEnd"/>
-      <w:r>
-        <w:rPr>
-          <w:rFonts w:ascii="Times New Roman" w:eastAsia="Times New Roman" w:hAnsi="Times New Roman" w:cs="Times New Roman"/>
-          <w:color w:val="00000A"/>
-          <w:sz w:val="28"/>
-          <w:szCs w:val="28"/>
-        </w:rPr>
-        <w:t xml:space="preserve"> by QA on client’s test site if required Report will be delivered along with sample output by email to respective lead and Report group.</w:t>
+        <w:t>Once round of testing will be done by QA on client’s test site if required Report will be delivered along with sample output by email to respective lead and Report group.</w:t>
       </w:r>
     </w:p>
     <w:p>
@@ -17440,27 +15804,7 @@
           <w:sz w:val="28"/>
           <w:szCs w:val="28"/>
         </w:rPr>
-        <w:t xml:space="preserve">All the issues found while testing </w:t>
-      </w:r>
-      <w:proofErr w:type="gramStart"/>
-      <w:r>
-        <w:rPr>
-          <w:rFonts w:ascii="Times New Roman" w:eastAsia="Times New Roman" w:hAnsi="Times New Roman" w:cs="Times New Roman"/>
-          <w:color w:val="00000A"/>
-          <w:sz w:val="28"/>
-          <w:szCs w:val="28"/>
-        </w:rPr>
-        <w:t>will be logged</w:t>
-      </w:r>
-      <w:proofErr w:type="gramEnd"/>
-      <w:r>
-        <w:rPr>
-          <w:rFonts w:ascii="Times New Roman" w:eastAsia="Times New Roman" w:hAnsi="Times New Roman" w:cs="Times New Roman"/>
-          <w:color w:val="00000A"/>
-          <w:sz w:val="28"/>
-          <w:szCs w:val="28"/>
-        </w:rPr>
-        <w:t xml:space="preserve"> into JIRA.</w:t>
+        <w:t>All the issues found while testing will be logged into JIRA.</w:t>
       </w:r>
     </w:p>
     <w:p>
@@ -17631,27 +15975,7 @@
           <w:sz w:val="28"/>
           <w:szCs w:val="28"/>
         </w:rPr>
-        <w:t xml:space="preserve">It </w:t>
-      </w:r>
-      <w:proofErr w:type="gramStart"/>
-      <w:r>
-        <w:rPr>
-          <w:rFonts w:ascii="Times New Roman" w:eastAsia="Times New Roman" w:hAnsi="Times New Roman" w:cs="Times New Roman"/>
-          <w:color w:val="00000A"/>
-          <w:sz w:val="28"/>
-          <w:szCs w:val="28"/>
-        </w:rPr>
-        <w:t>is some time called</w:t>
-      </w:r>
-      <w:proofErr w:type="gramEnd"/>
-      <w:r>
-        <w:rPr>
-          <w:rFonts w:ascii="Times New Roman" w:eastAsia="Times New Roman" w:hAnsi="Times New Roman" w:cs="Times New Roman"/>
-          <w:color w:val="00000A"/>
-          <w:sz w:val="28"/>
-          <w:szCs w:val="28"/>
-        </w:rPr>
-        <w:t xml:space="preserve"> behavioral testing or Partition testing. This kind of testing focuses on the functional requirements of the software. It enables one to derive sets of input conditions that that will fully exercise all functional requirements for a program.</w:t>
+        <w:t>It is some time called behavioral testing or Partition testing. This kind of testing focuses on the functional requirements of the software. It enables one to derive sets of input conditions that that will fully exercise all functional requirements for a program.</w:t>
       </w:r>
     </w:p>
     <w:p>
@@ -17729,19 +16053,8 @@
           <w:szCs w:val="28"/>
           <w:u w:val="single"/>
         </w:rPr>
-        <w:t xml:space="preserve">Exploratory </w:t>
-      </w:r>
-      <w:proofErr w:type="gramStart"/>
-      <w:r>
-        <w:rPr>
-          <w:rFonts w:ascii="Times New Roman" w:eastAsia="Times New Roman" w:hAnsi="Times New Roman" w:cs="Times New Roman"/>
-          <w:sz w:val="28"/>
-          <w:szCs w:val="28"/>
-          <w:u w:val="single"/>
-        </w:rPr>
-        <w:t>testing :</w:t>
-      </w:r>
-      <w:proofErr w:type="gramEnd"/>
+        <w:t>Exploratory testing :</w:t>
+      </w:r>
     </w:p>
     <w:p>
       <w:pPr>
@@ -17774,25 +16087,7 @@
           <w:sz w:val="28"/>
           <w:szCs w:val="28"/>
         </w:rPr>
-        <w:t xml:space="preserve">a type of software testing where Test cases </w:t>
-      </w:r>
-      <w:proofErr w:type="gramStart"/>
-      <w:r>
-        <w:rPr>
-          <w:rFonts w:ascii="Times New Roman" w:eastAsia="Times New Roman" w:hAnsi="Times New Roman" w:cs="Times New Roman"/>
-          <w:sz w:val="28"/>
-          <w:szCs w:val="28"/>
-        </w:rPr>
-        <w:t>are not created</w:t>
-      </w:r>
-      <w:proofErr w:type="gramEnd"/>
-      <w:r>
-        <w:rPr>
-          <w:rFonts w:ascii="Times New Roman" w:eastAsia="Times New Roman" w:hAnsi="Times New Roman" w:cs="Times New Roman"/>
-          <w:sz w:val="28"/>
-          <w:szCs w:val="28"/>
-        </w:rPr>
-        <w:t xml:space="preserve"> in advance but QA check system on the fly. QA may note down ideas about what to test before test execution. </w:t>
+        <w:t xml:space="preserve">a type of software testing where Test cases are not created in advance but QA check system on the fly. QA may note down ideas about what to test before test execution. </w:t>
       </w:r>
     </w:p>
     <w:p>
@@ -17848,7 +16143,6 @@
           <w:sz w:val="28"/>
           <w:szCs w:val="28"/>
         </w:rPr>
-        <w:lastRenderedPageBreak/>
         <w:t xml:space="preserve">ADHOC testing will includes an informal testing type with an aim to break the system. </w:t>
       </w:r>
     </w:p>
@@ -17894,25 +16188,7 @@
           <w:sz w:val="28"/>
           <w:szCs w:val="28"/>
         </w:rPr>
-        <w:t xml:space="preserve">Positive testing will includes the type of testing that </w:t>
-      </w:r>
-      <w:proofErr w:type="gramStart"/>
-      <w:r>
-        <w:rPr>
-          <w:rFonts w:ascii="Times New Roman" w:eastAsia="Times New Roman" w:hAnsi="Times New Roman" w:cs="Times New Roman"/>
-          <w:sz w:val="28"/>
-          <w:szCs w:val="28"/>
-        </w:rPr>
-        <w:t>can be performed</w:t>
-      </w:r>
-      <w:proofErr w:type="gramEnd"/>
-      <w:r>
-        <w:rPr>
-          <w:rFonts w:ascii="Times New Roman" w:eastAsia="Times New Roman" w:hAnsi="Times New Roman" w:cs="Times New Roman"/>
-          <w:sz w:val="28"/>
-          <w:szCs w:val="28"/>
-        </w:rPr>
-        <w:t xml:space="preserve"> on the system by providing the valid data as input. It checks whether an application behaves as expected with positive inputs. </w:t>
+        <w:t xml:space="preserve">Positive testing will includes the type of testing that can be performed on the system by providing the valid data as input. It checks whether an application behaves as expected with positive inputs. </w:t>
       </w:r>
     </w:p>
     <w:p>
@@ -17962,57 +16238,17 @@
           <w:sz w:val="28"/>
           <w:szCs w:val="28"/>
         </w:rPr>
-        <w:t xml:space="preserve">Negative testing will includes is a method of testing an application or system that ensures that the plot of the application is according to the requirements and can handle the unwanted input and user behavior. Invalid data </w:t>
-      </w:r>
-      <w:proofErr w:type="gramStart"/>
-      <w:r>
+        <w:t xml:space="preserve">Negative testing will includes is a method of testing an application or system that ensures that the plot of the application is according to the requirements and can handle the unwanted input and user behavior. Invalid data is inserted to compare the output against the given input. Negative testing is also known as failure testing or error path testing. When performing negative testing exceptions are expected. </w:t>
+      </w:r>
+    </w:p>
+    <w:p>
+      <w:pPr>
         <w:rPr>
           <w:rFonts w:ascii="Times New Roman" w:eastAsia="Times New Roman" w:hAnsi="Times New Roman" w:cs="Times New Roman"/>
           <w:color w:val="434343"/>
           <w:sz w:val="28"/>
           <w:szCs w:val="28"/>
         </w:rPr>
-        <w:t>is inserted</w:t>
-      </w:r>
-      <w:proofErr w:type="gramEnd"/>
-      <w:r>
-        <w:rPr>
-          <w:rFonts w:ascii="Times New Roman" w:eastAsia="Times New Roman" w:hAnsi="Times New Roman" w:cs="Times New Roman"/>
-          <w:color w:val="434343"/>
-          <w:sz w:val="28"/>
-          <w:szCs w:val="28"/>
-        </w:rPr>
-        <w:t xml:space="preserve"> to compare the output against the given input. Negative testing </w:t>
-      </w:r>
-      <w:proofErr w:type="gramStart"/>
-      <w:r>
-        <w:rPr>
-          <w:rFonts w:ascii="Times New Roman" w:eastAsia="Times New Roman" w:hAnsi="Times New Roman" w:cs="Times New Roman"/>
-          <w:color w:val="434343"/>
-          <w:sz w:val="28"/>
-          <w:szCs w:val="28"/>
-        </w:rPr>
-        <w:t>is also known</w:t>
-      </w:r>
-      <w:proofErr w:type="gramEnd"/>
-      <w:r>
-        <w:rPr>
-          <w:rFonts w:ascii="Times New Roman" w:eastAsia="Times New Roman" w:hAnsi="Times New Roman" w:cs="Times New Roman"/>
-          <w:color w:val="434343"/>
-          <w:sz w:val="28"/>
-          <w:szCs w:val="28"/>
-        </w:rPr>
-        <w:t xml:space="preserve"> as failure testing or error path testing. When performing negative testing exceptions are expected. </w:t>
-      </w:r>
-    </w:p>
-    <w:p>
-      <w:pPr>
-        <w:rPr>
-          <w:rFonts w:ascii="Times New Roman" w:eastAsia="Times New Roman" w:hAnsi="Times New Roman" w:cs="Times New Roman"/>
-          <w:color w:val="434343"/>
-          <w:sz w:val="28"/>
-          <w:szCs w:val="28"/>
-        </w:rPr>
       </w:pPr>
     </w:p>
     <w:p>
@@ -18102,27 +16338,7 @@
           <w:sz w:val="28"/>
           <w:szCs w:val="28"/>
         </w:rPr>
-        <w:t xml:space="preserve">Functional testing </w:t>
-      </w:r>
-      <w:proofErr w:type="gramStart"/>
-      <w:r>
-        <w:rPr>
-          <w:rFonts w:ascii="Times New Roman" w:eastAsia="Times New Roman" w:hAnsi="Times New Roman" w:cs="Times New Roman"/>
-          <w:color w:val="00000A"/>
-          <w:sz w:val="28"/>
-          <w:szCs w:val="28"/>
-        </w:rPr>
-        <w:t>is carried out</w:t>
-      </w:r>
-      <w:proofErr w:type="gramEnd"/>
-      <w:r>
-        <w:rPr>
-          <w:rFonts w:ascii="Times New Roman" w:eastAsia="Times New Roman" w:hAnsi="Times New Roman" w:cs="Times New Roman"/>
-          <w:color w:val="00000A"/>
-          <w:sz w:val="28"/>
-          <w:szCs w:val="28"/>
-        </w:rPr>
-        <w:t xml:space="preserve"> in order to find out unexpected behavior of the report. The characteristic of functional testing are to provide correctness, reliability, testability and accuracy of the report output/data.</w:t>
+        <w:t>Functional testing is carried out in order to find out unexpected behavior of the report. The characteristic of functional testing are to provide correctness, reliability, testability and accuracy of the report output/data.</w:t>
       </w:r>
     </w:p>
     <w:p>
@@ -18300,67 +16516,7 @@
           <w:sz w:val="28"/>
           <w:szCs w:val="28"/>
         </w:rPr>
-        <w:t xml:space="preserve">The purpose behind user acceptance testing is to confirm that system </w:t>
-      </w:r>
-      <w:proofErr w:type="gramStart"/>
-      <w:r>
-        <w:rPr>
-          <w:rFonts w:ascii="Times New Roman" w:eastAsia="Times New Roman" w:hAnsi="Times New Roman" w:cs="Times New Roman"/>
-          <w:color w:val="00000A"/>
-          <w:sz w:val="28"/>
-          <w:szCs w:val="28"/>
-        </w:rPr>
-        <w:t>is developed</w:t>
-      </w:r>
-      <w:proofErr w:type="gramEnd"/>
-      <w:r>
-        <w:rPr>
-          <w:rFonts w:ascii="Times New Roman" w:eastAsia="Times New Roman" w:hAnsi="Times New Roman" w:cs="Times New Roman"/>
-          <w:color w:val="00000A"/>
-          <w:sz w:val="28"/>
-          <w:szCs w:val="28"/>
-        </w:rPr>
-        <w:t xml:space="preserve"> according to the specified user requirements and is ready for operational use. Acceptance testing </w:t>
-      </w:r>
-      <w:proofErr w:type="gramStart"/>
-      <w:r>
-        <w:rPr>
-          <w:rFonts w:ascii="Times New Roman" w:eastAsia="Times New Roman" w:hAnsi="Times New Roman" w:cs="Times New Roman"/>
-          <w:color w:val="00000A"/>
-          <w:sz w:val="28"/>
-          <w:szCs w:val="28"/>
-        </w:rPr>
-        <w:t>is carried out</w:t>
-      </w:r>
-      <w:proofErr w:type="gramEnd"/>
-      <w:r>
-        <w:rPr>
-          <w:rFonts w:ascii="Times New Roman" w:eastAsia="Times New Roman" w:hAnsi="Times New Roman" w:cs="Times New Roman"/>
-          <w:color w:val="00000A"/>
-          <w:sz w:val="28"/>
-          <w:szCs w:val="28"/>
-        </w:rPr>
-        <w:t xml:space="preserve"> at two levels - Alpha and Beta Testing. User acceptance testing (UAT) </w:t>
-      </w:r>
-      <w:proofErr w:type="gramStart"/>
-      <w:r>
-        <w:rPr>
-          <w:rFonts w:ascii="Times New Roman" w:eastAsia="Times New Roman" w:hAnsi="Times New Roman" w:cs="Times New Roman"/>
-          <w:color w:val="00000A"/>
-          <w:sz w:val="28"/>
-          <w:szCs w:val="28"/>
-        </w:rPr>
-        <w:t>will be done</w:t>
-      </w:r>
-      <w:proofErr w:type="gramEnd"/>
-      <w:r>
-        <w:rPr>
-          <w:rFonts w:ascii="Times New Roman" w:eastAsia="Times New Roman" w:hAnsi="Times New Roman" w:cs="Times New Roman"/>
-          <w:color w:val="00000A"/>
-          <w:sz w:val="28"/>
-          <w:szCs w:val="28"/>
-        </w:rPr>
-        <w:t xml:space="preserve"> at the Client.</w:t>
+        <w:t>The purpose behind user acceptance testing is to confirm that system is developed according to the specified user requirements and is ready for operational use. Acceptance testing is carried out at two levels - Alpha and Beta Testing. User acceptance testing (UAT) will be done at the Client.</w:t>
       </w:r>
     </w:p>
     <w:p>
@@ -18403,25 +16559,14 @@
           <w:szCs w:val="28"/>
         </w:rPr>
       </w:pPr>
-      <w:proofErr w:type="gramStart"/>
-      <w:r>
-        <w:rPr>
-          <w:rFonts w:ascii="Times New Roman" w:eastAsia="Times New Roman" w:hAnsi="Times New Roman" w:cs="Times New Roman"/>
-          <w:color w:val="00000A"/>
-          <w:sz w:val="28"/>
-          <w:szCs w:val="28"/>
-        </w:rPr>
-        <w:t>The alpha test is conducted at the developer's site by client</w:t>
-      </w:r>
-      <w:proofErr w:type="gramEnd"/>
-      <w:r>
-        <w:rPr>
-          <w:rFonts w:ascii="Times New Roman" w:eastAsia="Times New Roman" w:hAnsi="Times New Roman" w:cs="Times New Roman"/>
-          <w:color w:val="00000A"/>
-          <w:sz w:val="28"/>
-          <w:szCs w:val="28"/>
-        </w:rPr>
-        <w:t>.</w:t>
+      <w:r>
+        <w:rPr>
+          <w:rFonts w:ascii="Times New Roman" w:eastAsia="Times New Roman" w:hAnsi="Times New Roman" w:cs="Times New Roman"/>
+          <w:color w:val="00000A"/>
+          <w:sz w:val="28"/>
+          <w:szCs w:val="28"/>
+        </w:rPr>
+        <w:t>The alpha test is conducted at the developer's site by client.</w:t>
       </w:r>
     </w:p>
     <w:p>
@@ -18482,67 +16627,7 @@
           <w:sz w:val="28"/>
           <w:szCs w:val="28"/>
         </w:rPr>
-        <w:t xml:space="preserve">Bug Severity and Priority fields are both very important for categorizing bugs and prioritizing </w:t>
-      </w:r>
-      <w:proofErr w:type="gramStart"/>
-      <w:r>
-        <w:rPr>
-          <w:rFonts w:ascii="Times New Roman" w:eastAsia="Times New Roman" w:hAnsi="Times New Roman" w:cs="Times New Roman"/>
-          <w:color w:val="00000A"/>
-          <w:sz w:val="28"/>
-          <w:szCs w:val="28"/>
-        </w:rPr>
-        <w:t>if and when</w:t>
-      </w:r>
-      <w:proofErr w:type="gramEnd"/>
-      <w:r>
-        <w:rPr>
-          <w:rFonts w:ascii="Times New Roman" w:eastAsia="Times New Roman" w:hAnsi="Times New Roman" w:cs="Times New Roman"/>
-          <w:color w:val="00000A"/>
-          <w:sz w:val="28"/>
-          <w:szCs w:val="28"/>
-        </w:rPr>
-        <w:t xml:space="preserve"> the bugs will be fixed. The bug Severity and Priority levels </w:t>
-      </w:r>
-      <w:proofErr w:type="gramStart"/>
-      <w:r>
-        <w:rPr>
-          <w:rFonts w:ascii="Times New Roman" w:eastAsia="Times New Roman" w:hAnsi="Times New Roman" w:cs="Times New Roman"/>
-          <w:color w:val="00000A"/>
-          <w:sz w:val="28"/>
-          <w:szCs w:val="28"/>
-        </w:rPr>
-        <w:t>will be defined</w:t>
-      </w:r>
-      <w:proofErr w:type="gramEnd"/>
-      <w:r>
-        <w:rPr>
-          <w:rFonts w:ascii="Times New Roman" w:eastAsia="Times New Roman" w:hAnsi="Times New Roman" w:cs="Times New Roman"/>
-          <w:color w:val="00000A"/>
-          <w:sz w:val="28"/>
-          <w:szCs w:val="28"/>
-        </w:rPr>
-        <w:t xml:space="preserve"> as outlined in the following tables below. Testing will assign a severity level to all bugs. The Test Lead will be responsible to see that a correct severity level </w:t>
-      </w:r>
-      <w:proofErr w:type="gramStart"/>
-      <w:r>
-        <w:rPr>
-          <w:rFonts w:ascii="Times New Roman" w:eastAsia="Times New Roman" w:hAnsi="Times New Roman" w:cs="Times New Roman"/>
-          <w:color w:val="00000A"/>
-          <w:sz w:val="28"/>
-          <w:szCs w:val="28"/>
-        </w:rPr>
-        <w:t>is assigned</w:t>
-      </w:r>
-      <w:proofErr w:type="gramEnd"/>
-      <w:r>
-        <w:rPr>
-          <w:rFonts w:ascii="Times New Roman" w:eastAsia="Times New Roman" w:hAnsi="Times New Roman" w:cs="Times New Roman"/>
-          <w:color w:val="00000A"/>
-          <w:sz w:val="28"/>
-          <w:szCs w:val="28"/>
-        </w:rPr>
-        <w:t xml:space="preserve"> to each bug.</w:t>
+        <w:t>Bug Severity and Priority fields are both very important for categorizing bugs and prioritizing if and when the bugs will be fixed. The bug Severity and Priority levels will be defined as outlined in the following tables below. Testing will assign a severity level to all bugs. The Test Lead will be responsible to see that a correct severity level is assigned to each bug.</w:t>
       </w:r>
     </w:p>
     <w:p>
@@ -18574,27 +16659,7 @@
           <w:sz w:val="28"/>
           <w:szCs w:val="28"/>
         </w:rPr>
-        <w:t xml:space="preserve">The QA Lead, Development Lead and Project Manager will participate in bug review  meetings to assign the priority of all currently active bugs. This meeting </w:t>
-      </w:r>
-      <w:proofErr w:type="gramStart"/>
-      <w:r>
-        <w:rPr>
-          <w:rFonts w:ascii="Times New Roman" w:eastAsia="Times New Roman" w:hAnsi="Times New Roman" w:cs="Times New Roman"/>
-          <w:color w:val="00000A"/>
-          <w:sz w:val="28"/>
-          <w:szCs w:val="28"/>
-        </w:rPr>
-        <w:t>will be known</w:t>
-      </w:r>
-      <w:proofErr w:type="gramEnd"/>
-      <w:r>
-        <w:rPr>
-          <w:rFonts w:ascii="Times New Roman" w:eastAsia="Times New Roman" w:hAnsi="Times New Roman" w:cs="Times New Roman"/>
-          <w:color w:val="00000A"/>
-          <w:sz w:val="28"/>
-          <w:szCs w:val="28"/>
-        </w:rPr>
-        <w:t xml:space="preserve"> as “Bug Triage Meetings”. The QA Lead is responsible for setting up these meetings on a routine basis to address the current set of new and existing but unresolved bugs.</w:t>
+        <w:t>The QA Lead, Development Lead and Project Manager will participate in bug review  meetings to assign the priority of all currently active bugs. This meeting will be known as “Bug Triage Meetings”. The QA Lead is responsible for setting up these meetings on a routine basis to address the current set of new and existing but unresolved bugs.</w:t>
       </w:r>
     </w:p>
     <w:p>
@@ -18924,25 +16989,14 @@
                 <w:szCs w:val="28"/>
               </w:rPr>
             </w:pPr>
-            <w:proofErr w:type="gramStart"/>
-            <w:r>
-              <w:rPr>
-                <w:rFonts w:ascii="Times New Roman" w:eastAsia="Times New Roman" w:hAnsi="Times New Roman" w:cs="Times New Roman"/>
-                <w:color w:val="00000A"/>
-                <w:sz w:val="28"/>
-                <w:szCs w:val="28"/>
-              </w:rPr>
-              <w:t>recoverable  conditions</w:t>
-            </w:r>
-            <w:proofErr w:type="gramEnd"/>
-            <w:r>
-              <w:rPr>
-                <w:rFonts w:ascii="Times New Roman" w:eastAsia="Times New Roman" w:hAnsi="Times New Roman" w:cs="Times New Roman"/>
-                <w:color w:val="00000A"/>
-                <w:sz w:val="28"/>
-                <w:szCs w:val="28"/>
-              </w:rPr>
-              <w:t>.  System  crashes,  GP  Faults,</w:t>
+            <w:r>
+              <w:rPr>
+                <w:rFonts w:ascii="Times New Roman" w:eastAsia="Times New Roman" w:hAnsi="Times New Roman" w:cs="Times New Roman"/>
+                <w:color w:val="00000A"/>
+                <w:sz w:val="28"/>
+                <w:szCs w:val="28"/>
+              </w:rPr>
+              <w:t>recoverable  conditions.  System  crashes,  GP  Faults,</w:t>
             </w:r>
             <w:r>
               <w:rPr>
@@ -18984,25 +17038,14 @@
                 <w:szCs w:val="28"/>
               </w:rPr>
             </w:pPr>
-            <w:proofErr w:type="gramStart"/>
-            <w:r>
-              <w:rPr>
-                <w:rFonts w:ascii="Times New Roman" w:eastAsia="Times New Roman" w:hAnsi="Times New Roman" w:cs="Times New Roman"/>
-                <w:color w:val="00000A"/>
-                <w:sz w:val="28"/>
-                <w:szCs w:val="28"/>
-              </w:rPr>
-              <w:t>hangs</w:t>
-            </w:r>
-            <w:proofErr w:type="gramEnd"/>
-            <w:r>
-              <w:rPr>
-                <w:rFonts w:ascii="Times New Roman" w:eastAsia="Times New Roman" w:hAnsi="Times New Roman" w:cs="Times New Roman"/>
-                <w:color w:val="00000A"/>
-                <w:sz w:val="28"/>
-                <w:szCs w:val="28"/>
-              </w:rPr>
-              <w:t xml:space="preserve"> requiring reboot are all examples of a Severity 1 bug.</w:t>
+            <w:r>
+              <w:rPr>
+                <w:rFonts w:ascii="Times New Roman" w:eastAsia="Times New Roman" w:hAnsi="Times New Roman" w:cs="Times New Roman"/>
+                <w:color w:val="00000A"/>
+                <w:sz w:val="28"/>
+                <w:szCs w:val="28"/>
+              </w:rPr>
+              <w:t>hangs requiring reboot are all examples of a Severity 1 bug.</w:t>
             </w:r>
           </w:p>
         </w:tc>
@@ -19711,25 +17754,14 @@
                 <w:szCs w:val="28"/>
               </w:rPr>
             </w:pPr>
-            <w:proofErr w:type="gramStart"/>
-            <w:r>
-              <w:rPr>
-                <w:rFonts w:ascii="Times New Roman" w:eastAsia="Times New Roman" w:hAnsi="Times New Roman" w:cs="Times New Roman"/>
-                <w:color w:val="00000A"/>
-                <w:sz w:val="28"/>
-                <w:szCs w:val="28"/>
-              </w:rPr>
-              <w:t>functionality</w:t>
-            </w:r>
-            <w:proofErr w:type="gramEnd"/>
-            <w:r>
-              <w:rPr>
-                <w:rFonts w:ascii="Times New Roman" w:eastAsia="Times New Roman" w:hAnsi="Times New Roman" w:cs="Times New Roman"/>
-                <w:color w:val="00000A"/>
-                <w:sz w:val="28"/>
-                <w:szCs w:val="28"/>
-              </w:rPr>
-              <w:t>.  Severity  2 bugs cause serious problems such as a lack of functionality, or insufficient or unclear error messages</w:t>
+            <w:r>
+              <w:rPr>
+                <w:rFonts w:ascii="Times New Roman" w:eastAsia="Times New Roman" w:hAnsi="Times New Roman" w:cs="Times New Roman"/>
+                <w:color w:val="00000A"/>
+                <w:sz w:val="28"/>
+                <w:szCs w:val="28"/>
+              </w:rPr>
+              <w:t>functionality.  Severity  2 bugs cause serious problems such as a lack of functionality, or insufficient or unclear error messages</w:t>
             </w:r>
           </w:p>
           <w:p>
@@ -19762,25 +17794,14 @@
                 <w:szCs w:val="28"/>
               </w:rPr>
             </w:pPr>
-            <w:proofErr w:type="gramStart"/>
-            <w:r>
-              <w:rPr>
-                <w:rFonts w:ascii="Times New Roman" w:eastAsia="Times New Roman" w:hAnsi="Times New Roman" w:cs="Times New Roman"/>
-                <w:color w:val="00000A"/>
-                <w:sz w:val="28"/>
-                <w:szCs w:val="28"/>
-              </w:rPr>
-              <w:t>of</w:t>
-            </w:r>
-            <w:proofErr w:type="gramEnd"/>
-            <w:r>
-              <w:rPr>
-                <w:rFonts w:ascii="Times New Roman" w:eastAsia="Times New Roman" w:hAnsi="Times New Roman" w:cs="Times New Roman"/>
-                <w:color w:val="00000A"/>
-                <w:sz w:val="28"/>
-                <w:szCs w:val="28"/>
-              </w:rPr>
-              <w:t xml:space="preserve"> the app from being tested, etc. Severity 2  bugs can have a</w:t>
+            <w:r>
+              <w:rPr>
+                <w:rFonts w:ascii="Times New Roman" w:eastAsia="Times New Roman" w:hAnsi="Times New Roman" w:cs="Times New Roman"/>
+                <w:color w:val="00000A"/>
+                <w:sz w:val="28"/>
+                <w:szCs w:val="28"/>
+              </w:rPr>
+              <w:t>of the app from being tested, etc. Severity 2  bugs can have a</w:t>
             </w:r>
           </w:p>
           <w:p>
@@ -19793,25 +17814,14 @@
                 <w:szCs w:val="28"/>
               </w:rPr>
             </w:pPr>
-            <w:proofErr w:type="gramStart"/>
-            <w:r>
-              <w:rPr>
-                <w:rFonts w:ascii="Times New Roman" w:eastAsia="Times New Roman" w:hAnsi="Times New Roman" w:cs="Times New Roman"/>
-                <w:color w:val="00000A"/>
-                <w:sz w:val="28"/>
-                <w:szCs w:val="28"/>
-              </w:rPr>
-              <w:t>work</w:t>
-            </w:r>
-            <w:proofErr w:type="gramEnd"/>
-            <w:r>
-              <w:rPr>
-                <w:rFonts w:ascii="Times New Roman" w:eastAsia="Times New Roman" w:hAnsi="Times New Roman" w:cs="Times New Roman"/>
-                <w:color w:val="00000A"/>
-                <w:sz w:val="28"/>
-                <w:szCs w:val="28"/>
-              </w:rPr>
-              <w:t xml:space="preserve"> around, but the work around is inconvenient or difficult.</w:t>
+            <w:r>
+              <w:rPr>
+                <w:rFonts w:ascii="Times New Roman" w:eastAsia="Times New Roman" w:hAnsi="Times New Roman" w:cs="Times New Roman"/>
+                <w:color w:val="00000A"/>
+                <w:sz w:val="28"/>
+                <w:szCs w:val="28"/>
+              </w:rPr>
+              <w:t>work around, but the work around is inconvenient or difficult.</w:t>
             </w:r>
           </w:p>
         </w:tc>
@@ -20637,25 +18647,14 @@
                 <w:szCs w:val="28"/>
               </w:rPr>
             </w:pPr>
-            <w:proofErr w:type="gramStart"/>
-            <w:r>
-              <w:rPr>
-                <w:rFonts w:ascii="Times New Roman" w:eastAsia="Times New Roman" w:hAnsi="Times New Roman" w:cs="Times New Roman"/>
-                <w:color w:val="00000A"/>
-                <w:sz w:val="28"/>
-                <w:szCs w:val="28"/>
-              </w:rPr>
-              <w:t>simple</w:t>
-            </w:r>
-            <w:proofErr w:type="gramEnd"/>
-            <w:r>
-              <w:rPr>
-                <w:rFonts w:ascii="Times New Roman" w:eastAsia="Times New Roman" w:hAnsi="Times New Roman" w:cs="Times New Roman"/>
-                <w:color w:val="00000A"/>
-                <w:sz w:val="28"/>
-                <w:szCs w:val="28"/>
-              </w:rPr>
-              <w:t xml:space="preserve"> work around for the bug if it is Severity 3.</w:t>
+            <w:r>
+              <w:rPr>
+                <w:rFonts w:ascii="Times New Roman" w:eastAsia="Times New Roman" w:hAnsi="Times New Roman" w:cs="Times New Roman"/>
+                <w:color w:val="00000A"/>
+                <w:sz w:val="28"/>
+                <w:szCs w:val="28"/>
+              </w:rPr>
+              <w:t>simple work around for the bug if it is Severity 3.</w:t>
             </w:r>
           </w:p>
         </w:tc>
@@ -21402,25 +19401,14 @@
                 <w:szCs w:val="28"/>
               </w:rPr>
             </w:pPr>
-            <w:proofErr w:type="gramStart"/>
-            <w:r>
-              <w:rPr>
-                <w:rFonts w:ascii="Times New Roman" w:eastAsia="Times New Roman" w:hAnsi="Times New Roman" w:cs="Times New Roman"/>
-                <w:color w:val="00000A"/>
-                <w:sz w:val="28"/>
-                <w:szCs w:val="28"/>
-              </w:rPr>
-              <w:t>ship</w:t>
-            </w:r>
-            <w:proofErr w:type="gramEnd"/>
-            <w:r>
-              <w:rPr>
-                <w:rFonts w:ascii="Times New Roman" w:eastAsia="Times New Roman" w:hAnsi="Times New Roman" w:cs="Times New Roman"/>
-                <w:color w:val="00000A"/>
-                <w:sz w:val="28"/>
-                <w:szCs w:val="28"/>
-              </w:rPr>
-              <w:t xml:space="preserve"> with this bug.</w:t>
+            <w:r>
+              <w:rPr>
+                <w:rFonts w:ascii="Times New Roman" w:eastAsia="Times New Roman" w:hAnsi="Times New Roman" w:cs="Times New Roman"/>
+                <w:color w:val="00000A"/>
+                <w:sz w:val="28"/>
+                <w:szCs w:val="28"/>
+              </w:rPr>
+              <w:t>ship with this bug.</w:t>
             </w:r>
           </w:p>
         </w:tc>
@@ -21674,7 +19662,6 @@
                 <w:sz w:val="28"/>
                 <w:szCs w:val="28"/>
               </w:rPr>
-              <w:lastRenderedPageBreak/>
               <w:t xml:space="preserve">              2</w:t>
             </w:r>
           </w:p>
@@ -21766,25 +19753,14 @@
                 <w:szCs w:val="28"/>
               </w:rPr>
             </w:pPr>
-            <w:proofErr w:type="gramStart"/>
-            <w:r>
-              <w:rPr>
-                <w:rFonts w:ascii="Times New Roman" w:eastAsia="Times New Roman" w:hAnsi="Times New Roman" w:cs="Times New Roman"/>
-                <w:color w:val="00000A"/>
-                <w:sz w:val="28"/>
-                <w:szCs w:val="28"/>
-              </w:rPr>
-              <w:t>as</w:t>
-            </w:r>
-            <w:proofErr w:type="gramEnd"/>
-            <w:r>
-              <w:rPr>
-                <w:rFonts w:ascii="Times New Roman" w:eastAsia="Times New Roman" w:hAnsi="Times New Roman" w:cs="Times New Roman"/>
-                <w:color w:val="00000A"/>
-                <w:sz w:val="28"/>
-                <w:szCs w:val="28"/>
-              </w:rPr>
-              <w:t xml:space="preserve"> possible.  It would be an embarrassment to the company if this bug shipped.</w:t>
+            <w:r>
+              <w:rPr>
+                <w:rFonts w:ascii="Times New Roman" w:eastAsia="Times New Roman" w:hAnsi="Times New Roman" w:cs="Times New Roman"/>
+                <w:color w:val="00000A"/>
+                <w:sz w:val="28"/>
+                <w:szCs w:val="28"/>
+              </w:rPr>
+              <w:t>as possible.  It would be an embarrassment to the company if this bug shipped.</w:t>
             </w:r>
           </w:p>
         </w:tc>
@@ -22034,27 +20010,7 @@
                 <w:sz w:val="28"/>
                 <w:szCs w:val="28"/>
               </w:rPr>
-              <w:t xml:space="preserve">The problem </w:t>
-            </w:r>
-            <w:proofErr w:type="gramStart"/>
-            <w:r>
-              <w:rPr>
-                <w:rFonts w:ascii="Times New Roman" w:eastAsia="Times New Roman" w:hAnsi="Times New Roman" w:cs="Times New Roman"/>
-                <w:color w:val="00000A"/>
-                <w:sz w:val="28"/>
-                <w:szCs w:val="28"/>
-              </w:rPr>
-              <w:t>should be fixed</w:t>
-            </w:r>
-            <w:proofErr w:type="gramEnd"/>
-            <w:r>
-              <w:rPr>
-                <w:rFonts w:ascii="Times New Roman" w:eastAsia="Times New Roman" w:hAnsi="Times New Roman" w:cs="Times New Roman"/>
-                <w:color w:val="00000A"/>
-                <w:sz w:val="28"/>
-                <w:szCs w:val="28"/>
-              </w:rPr>
-              <w:t xml:space="preserve"> within the time available.  If</w:t>
+              <w:t>The problem should be fixed within the time available.  If</w:t>
             </w:r>
           </w:p>
           <w:p>
@@ -22067,25 +20023,14 @@
                 <w:szCs w:val="28"/>
               </w:rPr>
             </w:pPr>
-            <w:proofErr w:type="gramStart"/>
-            <w:r>
-              <w:rPr>
-                <w:rFonts w:ascii="Times New Roman" w:eastAsia="Times New Roman" w:hAnsi="Times New Roman" w:cs="Times New Roman"/>
-                <w:color w:val="00000A"/>
-                <w:sz w:val="28"/>
-                <w:szCs w:val="28"/>
-              </w:rPr>
-              <w:t>the</w:t>
-            </w:r>
-            <w:proofErr w:type="gramEnd"/>
-            <w:r>
-              <w:rPr>
-                <w:rFonts w:ascii="Times New Roman" w:eastAsia="Times New Roman" w:hAnsi="Times New Roman" w:cs="Times New Roman"/>
-                <w:color w:val="00000A"/>
-                <w:sz w:val="28"/>
-                <w:szCs w:val="28"/>
-              </w:rPr>
-              <w:t xml:space="preserve"> bug does not delay shipping date, then fix it.</w:t>
+            <w:r>
+              <w:rPr>
+                <w:rFonts w:ascii="Times New Roman" w:eastAsia="Times New Roman" w:hAnsi="Times New Roman" w:cs="Times New Roman"/>
+                <w:color w:val="00000A"/>
+                <w:sz w:val="28"/>
+                <w:szCs w:val="28"/>
+              </w:rPr>
+              <w:t>the bug does not delay shipping date, then fix it.</w:t>
             </w:r>
           </w:p>
         </w:tc>
@@ -22553,25 +20498,14 @@
                 <w:szCs w:val="28"/>
               </w:rPr>
             </w:pPr>
-            <w:proofErr w:type="gramStart"/>
-            <w:r>
-              <w:rPr>
-                <w:rFonts w:ascii="Times New Roman" w:eastAsia="Times New Roman" w:hAnsi="Times New Roman" w:cs="Times New Roman"/>
-                <w:color w:val="00000A"/>
-                <w:sz w:val="28"/>
-                <w:szCs w:val="28"/>
-              </w:rPr>
-              <w:t>addressed</w:t>
-            </w:r>
-            <w:proofErr w:type="gramEnd"/>
-            <w:r>
-              <w:rPr>
-                <w:rFonts w:ascii="Times New Roman" w:eastAsia="Times New Roman" w:hAnsi="Times New Roman" w:cs="Times New Roman"/>
-                <w:color w:val="00000A"/>
-                <w:sz w:val="28"/>
-                <w:szCs w:val="28"/>
-              </w:rPr>
-              <w:t>.  Fix these bugs after all other bugs have been</w:t>
+            <w:r>
+              <w:rPr>
+                <w:rFonts w:ascii="Times New Roman" w:eastAsia="Times New Roman" w:hAnsi="Times New Roman" w:cs="Times New Roman"/>
+                <w:color w:val="00000A"/>
+                <w:sz w:val="28"/>
+                <w:szCs w:val="28"/>
+              </w:rPr>
+              <w:t>addressed.  Fix these bugs after all other bugs have been</w:t>
             </w:r>
           </w:p>
           <w:p>
@@ -22584,25 +20518,14 @@
                 <w:szCs w:val="28"/>
               </w:rPr>
             </w:pPr>
-            <w:proofErr w:type="gramStart"/>
-            <w:r>
-              <w:rPr>
-                <w:rFonts w:ascii="Times New Roman" w:eastAsia="Times New Roman" w:hAnsi="Times New Roman" w:cs="Times New Roman"/>
-                <w:color w:val="00000A"/>
-                <w:sz w:val="28"/>
-                <w:szCs w:val="28"/>
-              </w:rPr>
-              <w:t>fixed</w:t>
-            </w:r>
-            <w:proofErr w:type="gramEnd"/>
-            <w:r>
-              <w:rPr>
-                <w:rFonts w:ascii="Times New Roman" w:eastAsia="Times New Roman" w:hAnsi="Times New Roman" w:cs="Times New Roman"/>
-                <w:color w:val="00000A"/>
-                <w:sz w:val="28"/>
-                <w:szCs w:val="28"/>
-              </w:rPr>
-              <w:t>. Enhancements/ Good to have features incorporated-</w:t>
+            <w:r>
+              <w:rPr>
+                <w:rFonts w:ascii="Times New Roman" w:eastAsia="Times New Roman" w:hAnsi="Times New Roman" w:cs="Times New Roman"/>
+                <w:color w:val="00000A"/>
+                <w:sz w:val="28"/>
+                <w:szCs w:val="28"/>
+              </w:rPr>
+              <w:t>fixed. Enhancements/ Good to have features incorporated-</w:t>
             </w:r>
           </w:p>
           <w:p>
@@ -22615,25 +20538,14 @@
                 <w:szCs w:val="28"/>
               </w:rPr>
             </w:pPr>
-            <w:proofErr w:type="gramStart"/>
-            <w:r>
-              <w:rPr>
-                <w:rFonts w:ascii="Times New Roman" w:eastAsia="Times New Roman" w:hAnsi="Times New Roman" w:cs="Times New Roman"/>
-                <w:color w:val="00000A"/>
-                <w:sz w:val="28"/>
-                <w:szCs w:val="28"/>
-              </w:rPr>
-              <w:t>just</w:t>
-            </w:r>
-            <w:proofErr w:type="gramEnd"/>
-            <w:r>
-              <w:rPr>
-                <w:rFonts w:ascii="Times New Roman" w:eastAsia="Times New Roman" w:hAnsi="Times New Roman" w:cs="Times New Roman"/>
-                <w:color w:val="00000A"/>
-                <w:sz w:val="28"/>
-                <w:szCs w:val="28"/>
-              </w:rPr>
-              <w:t xml:space="preserve"> are out of the current scope.</w:t>
+            <w:r>
+              <w:rPr>
+                <w:rFonts w:ascii="Times New Roman" w:eastAsia="Times New Roman" w:hAnsi="Times New Roman" w:cs="Times New Roman"/>
+                <w:color w:val="00000A"/>
+                <w:sz w:val="28"/>
+                <w:szCs w:val="28"/>
+              </w:rPr>
+              <w:t>just are out of the current scope.</w:t>
             </w:r>
           </w:p>
         </w:tc>
@@ -23085,27 +20997,7 @@
                 <w:sz w:val="28"/>
                 <w:szCs w:val="28"/>
               </w:rPr>
-              <w:t xml:space="preserve">Documentation errors or signed </w:t>
-            </w:r>
-            <w:proofErr w:type="gramStart"/>
-            <w:r>
-              <w:rPr>
-                <w:rFonts w:ascii="Times New Roman" w:eastAsia="Times New Roman" w:hAnsi="Times New Roman" w:cs="Times New Roman"/>
-                <w:color w:val="00000A"/>
-                <w:sz w:val="28"/>
-                <w:szCs w:val="28"/>
-              </w:rPr>
-              <w:t>off  Low</w:t>
-            </w:r>
-            <w:proofErr w:type="gramEnd"/>
-            <w:r>
-              <w:rPr>
-                <w:rFonts w:ascii="Times New Roman" w:eastAsia="Times New Roman" w:hAnsi="Times New Roman" w:cs="Times New Roman"/>
-                <w:color w:val="00000A"/>
-                <w:sz w:val="28"/>
-                <w:szCs w:val="28"/>
-              </w:rPr>
-              <w:t xml:space="preserve"> 4 bugs.</w:t>
+              <w:t>Documentation errors or signed off  Low 4 bugs.</w:t>
             </w:r>
           </w:p>
         </w:tc>
@@ -24522,7 +22414,6 @@
           <w:sz w:val="28"/>
           <w:szCs w:val="28"/>
         </w:rPr>
-        <w:lastRenderedPageBreak/>
         <w:t>9.2 Configuration Management</w:t>
       </w:r>
     </w:p>
@@ -26341,7 +24232,6 @@
                 <w:sz w:val="28"/>
                 <w:szCs w:val="28"/>
               </w:rPr>
-              <w:lastRenderedPageBreak/>
               <w:t>Automation of the manual test cases</w:t>
             </w:r>
           </w:p>

</xml_diff>